<commit_message>
EINETRULES-104: update documentation and release notes
</commit_message>
<xml_diff>
--- a/nuget/package_files/ReleaseNotes.docx
+++ b/nuget/package_files/ReleaseNotes.docx
@@ -393,25 +393,7 @@
           <w:sz w:val="24"/>
           <w:szCs w:val="24"/>
         </w:rPr>
-        <w:t xml:space="preserve">Documentation of all QRs </w:t>
-      </w:r>
-      <w:proofErr w:type="gramStart"/>
-      <w:r>
-        <w:rPr>
-          <w:rFonts w:ascii="Times New Roman" w:eastAsia="Times New Roman" w:hAnsi="Times New Roman" w:cs="Times New Roman"/>
-          <w:sz w:val="24"/>
-          <w:szCs w:val="24"/>
-        </w:rPr>
-        <w:t>are</w:t>
-      </w:r>
-      <w:proofErr w:type="gramEnd"/>
-      <w:r>
-        <w:rPr>
-          <w:rFonts w:ascii="Times New Roman" w:eastAsia="Times New Roman" w:hAnsi="Times New Roman" w:cs="Times New Roman"/>
-          <w:sz w:val="24"/>
-          <w:szCs w:val="24"/>
-        </w:rPr>
-        <w:t xml:space="preserve"> now available in pdf format under doc folder. </w:t>
+        <w:t xml:space="preserve">Documentation of all QRs are now available in pdf format under doc folder. </w:t>
       </w:r>
     </w:p>
     <w:p>
@@ -470,25 +452,7 @@
           <w:sz w:val="24"/>
           <w:szCs w:val="24"/>
         </w:rPr>
-        <w:t>EINETRULES-52 (CAST Internal ID</w:t>
-      </w:r>
-      <w:proofErr w:type="gramStart"/>
-      <w:r>
-        <w:rPr>
-          <w:rFonts w:ascii="Times New Roman" w:eastAsia="Times New Roman" w:hAnsi="Times New Roman" w:cs="Times New Roman"/>
-          <w:sz w:val="24"/>
-          <w:szCs w:val="24"/>
-        </w:rPr>
-        <w:t>) :</w:t>
-      </w:r>
-      <w:proofErr w:type="gramEnd"/>
-      <w:r>
-        <w:rPr>
-          <w:rFonts w:ascii="Times New Roman" w:eastAsia="Times New Roman" w:hAnsi="Times New Roman" w:cs="Times New Roman"/>
-          <w:sz w:val="24"/>
-          <w:szCs w:val="24"/>
-        </w:rPr>
-        <w:t xml:space="preserve"> Incorrect bookmarks for few "2200034:For Loop Condition Should Be Invariant" </w:t>
+        <w:t xml:space="preserve">EINETRULES-52 (CAST Internal ID) : Incorrect bookmarks for few "2200034:For Loop Condition Should Be Invariant" </w:t>
       </w:r>
     </w:p>
     <w:p>
@@ -1041,7 +1005,6 @@
         <w:t xml:space="preserve">Mutable static fields of type </w:t>
       </w:r>
       <w:proofErr w:type="spellStart"/>
-      <w:proofErr w:type="gramStart"/>
       <w:r>
         <w:rPr>
           <w:rFonts w:ascii="Times New Roman" w:eastAsia="Times New Roman" w:hAnsi="Times New Roman" w:cs="Times New Roman"/>
@@ -1051,7 +1014,6 @@
         <w:t>System.Collections.Generic.ICollection</w:t>
       </w:r>
       <w:proofErr w:type="spellEnd"/>
-      <w:proofErr w:type="gramEnd"/>
       <w:r>
         <w:rPr>
           <w:rFonts w:ascii="Times New Roman" w:eastAsia="Times New Roman" w:hAnsi="Times New Roman" w:cs="Times New Roman"/>
@@ -1185,25 +1147,7 @@
           <w:sz w:val="24"/>
           <w:szCs w:val="24"/>
         </w:rPr>
-        <w:t xml:space="preserve">Documentation of all QRs </w:t>
-      </w:r>
-      <w:proofErr w:type="gramStart"/>
-      <w:r>
-        <w:rPr>
-          <w:rFonts w:ascii="Times New Roman" w:eastAsia="Times New Roman" w:hAnsi="Times New Roman" w:cs="Times New Roman"/>
-          <w:sz w:val="24"/>
-          <w:szCs w:val="24"/>
-        </w:rPr>
-        <w:t>are</w:t>
-      </w:r>
-      <w:proofErr w:type="gramEnd"/>
-      <w:r>
-        <w:rPr>
-          <w:rFonts w:ascii="Times New Roman" w:eastAsia="Times New Roman" w:hAnsi="Times New Roman" w:cs="Times New Roman"/>
-          <w:sz w:val="24"/>
-          <w:szCs w:val="24"/>
-        </w:rPr>
-        <w:t xml:space="preserve"> now available in pdf format under doc folder. </w:t>
+        <w:t xml:space="preserve">Documentation of all QRs are now available in pdf format under doc folder. </w:t>
       </w:r>
     </w:p>
     <w:p>
@@ -1262,25 +1206,7 @@
           <w:sz w:val="24"/>
           <w:szCs w:val="24"/>
         </w:rPr>
-        <w:t>EINETRULES-52 (CAST Internal ID</w:t>
-      </w:r>
-      <w:proofErr w:type="gramStart"/>
-      <w:r>
-        <w:rPr>
-          <w:rFonts w:ascii="Times New Roman" w:eastAsia="Times New Roman" w:hAnsi="Times New Roman" w:cs="Times New Roman"/>
-          <w:sz w:val="24"/>
-          <w:szCs w:val="24"/>
-        </w:rPr>
-        <w:t>) :</w:t>
-      </w:r>
-      <w:proofErr w:type="gramEnd"/>
-      <w:r>
-        <w:rPr>
-          <w:rFonts w:ascii="Times New Roman" w:eastAsia="Times New Roman" w:hAnsi="Times New Roman" w:cs="Times New Roman"/>
-          <w:sz w:val="24"/>
-          <w:szCs w:val="24"/>
-        </w:rPr>
-        <w:t xml:space="preserve"> Incorrect bookmarks for few "2200034:For Loop Condition Should Be Invariant" </w:t>
+        <w:t xml:space="preserve">EINETRULES-52 (CAST Internal ID) : Incorrect bookmarks for few "2200034:For Loop Condition Should Be Invariant" </w:t>
       </w:r>
     </w:p>
     <w:p>
@@ -1347,25 +1273,7 @@
           <w:sz w:val="24"/>
           <w:szCs w:val="24"/>
         </w:rPr>
-        <w:t xml:space="preserve">This version depends </w:t>
-      </w:r>
-      <w:proofErr w:type="gramStart"/>
-      <w:r>
-        <w:rPr>
-          <w:rFonts w:ascii="Times New Roman" w:eastAsia="Times New Roman" w:hAnsi="Times New Roman" w:cs="Times New Roman"/>
-          <w:sz w:val="24"/>
-          <w:szCs w:val="24"/>
-        </w:rPr>
-        <w:t>of</w:t>
-      </w:r>
-      <w:proofErr w:type="gramEnd"/>
-      <w:r>
-        <w:rPr>
-          <w:rFonts w:ascii="Times New Roman" w:eastAsia="Times New Roman" w:hAnsi="Times New Roman" w:cs="Times New Roman"/>
-          <w:sz w:val="24"/>
-          <w:szCs w:val="24"/>
-        </w:rPr>
-        <w:t xml:space="preserve"> the minimum version of 1.4.12-funcrel of dotnet analyzer.</w:t>
+        <w:t>This version depends of the minimum version of 1.4.12-funcrel of dotnet analyzer.</w:t>
       </w:r>
     </w:p>
     <w:p>
@@ -1431,15 +1339,7 @@
           <w:sz w:val="24"/>
           <w:szCs w:val="24"/>
         </w:rPr>
-        <w:t>5</w:t>
-      </w:r>
-      <w:r>
-        <w:rPr>
-          <w:rFonts w:ascii="Times New Roman" w:eastAsia="Times New Roman" w:hAnsi="Times New Roman" w:cs="Times New Roman"/>
-          <w:sz w:val="24"/>
-          <w:szCs w:val="24"/>
-        </w:rPr>
-        <w:t>4</w:t>
+        <w:t>54</w:t>
       </w:r>
       <w:r>
         <w:rPr>
@@ -1491,15 +1391,7 @@
           <w:sz w:val="24"/>
           <w:szCs w:val="24"/>
         </w:rPr>
-        <w:t>5</w:t>
-      </w:r>
-      <w:r>
-        <w:rPr>
-          <w:rFonts w:ascii="Times New Roman" w:eastAsia="Times New Roman" w:hAnsi="Times New Roman" w:cs="Times New Roman"/>
-          <w:sz w:val="24"/>
-          <w:szCs w:val="24"/>
-        </w:rPr>
-        <w:t>6</w:t>
+        <w:t>56</w:t>
       </w:r>
       <w:r>
         <w:rPr>
@@ -1559,15 +1451,7 @@
           <w:sz w:val="24"/>
           <w:szCs w:val="24"/>
         </w:rPr>
-        <w:t>5</w:t>
-      </w:r>
-      <w:r>
-        <w:rPr>
-          <w:rFonts w:ascii="Times New Roman" w:eastAsia="Times New Roman" w:hAnsi="Times New Roman" w:cs="Times New Roman"/>
-          <w:sz w:val="24"/>
-          <w:szCs w:val="24"/>
-        </w:rPr>
-        <w:t>8</w:t>
+        <w:t>58</w:t>
       </w:r>
       <w:r>
         <w:rPr>
@@ -1618,58 +1502,655 @@
     <w:p>
       <w:pPr>
         <w:rPr>
+          <w:rFonts w:ascii="Times New Roman" w:eastAsia="Times New Roman" w:hAnsi="Times New Roman" w:cs="Times New Roman"/>
+          <w:sz w:val="24"/>
+          <w:szCs w:val="24"/>
+        </w:rPr>
+      </w:pPr>
+      <w:r>
+        <w:rPr>
+          <w:rFonts w:ascii="Times New Roman" w:eastAsia="Times New Roman" w:hAnsi="Times New Roman" w:cs="Times New Roman"/>
+          <w:sz w:val="24"/>
+          <w:szCs w:val="24"/>
+        </w:rPr>
+        <w:t>Up</w:t>
+      </w:r>
+      <w:r>
+        <w:rPr>
+          <w:rFonts w:ascii="Times New Roman" w:eastAsia="Times New Roman" w:hAnsi="Times New Roman" w:cs="Times New Roman"/>
+          <w:sz w:val="24"/>
+          <w:szCs w:val="24"/>
+        </w:rPr>
+        <w:t>d</w:t>
+      </w:r>
+      <w:r>
+        <w:rPr>
+          <w:rFonts w:ascii="Times New Roman" w:eastAsia="Times New Roman" w:hAnsi="Times New Roman" w:cs="Times New Roman"/>
+          <w:sz w:val="24"/>
+          <w:szCs w:val="24"/>
+        </w:rPr>
+        <w:t>a</w:t>
+      </w:r>
+      <w:r>
+        <w:rPr>
+          <w:rFonts w:ascii="Times New Roman" w:eastAsia="Times New Roman" w:hAnsi="Times New Roman" w:cs="Times New Roman"/>
+          <w:sz w:val="24"/>
+          <w:szCs w:val="24"/>
+        </w:rPr>
+        <w:t>t</w:t>
+      </w:r>
+      <w:r>
+        <w:rPr>
+          <w:rFonts w:ascii="Times New Roman" w:eastAsia="Times New Roman" w:hAnsi="Times New Roman" w:cs="Times New Roman"/>
+          <w:sz w:val="24"/>
+          <w:szCs w:val="24"/>
+        </w:rPr>
+        <w:t>e</w:t>
+      </w:r>
+      <w:r>
+        <w:rPr>
+          <w:rFonts w:ascii="Times New Roman" w:eastAsia="Times New Roman" w:hAnsi="Times New Roman" w:cs="Times New Roman"/>
+          <w:sz w:val="24"/>
+          <w:szCs w:val="24"/>
+        </w:rPr>
+        <w:t xml:space="preserve"> Roslyn to version 4.2.0</w:t>
+      </w:r>
+    </w:p>
+    <w:p>
+      <w:pPr>
+        <w:spacing w:after="0" w:line="240" w:lineRule="auto"/>
+        <w:rPr>
+          <w:rFonts w:ascii="Times New Roman" w:eastAsia="Times New Roman" w:hAnsi="Times New Roman" w:cs="Times New Roman"/>
+          <w:color w:val="9CC2E5" w:themeColor="accent5" w:themeTint="99"/>
+          <w:sz w:val="40"/>
+          <w:szCs w:val="40"/>
+        </w:rPr>
+      </w:pPr>
+      <w:r>
+        <w:rPr>
+          <w:rFonts w:ascii="Times New Roman" w:eastAsia="Times New Roman" w:hAnsi="Times New Roman" w:cs="Times New Roman"/>
+          <w:color w:val="9CC2E5" w:themeColor="accent5" w:themeTint="99"/>
+          <w:sz w:val="40"/>
+          <w:szCs w:val="40"/>
+        </w:rPr>
+        <w:lastRenderedPageBreak/>
+        <w:t>1.0.</w:t>
+      </w:r>
+      <w:r>
+        <w:rPr>
+          <w:rFonts w:ascii="Times New Roman" w:eastAsia="Times New Roman" w:hAnsi="Times New Roman" w:cs="Times New Roman"/>
+          <w:color w:val="9CC2E5" w:themeColor="accent5" w:themeTint="99"/>
+          <w:sz w:val="40"/>
+          <w:szCs w:val="40"/>
+        </w:rPr>
+        <w:t>1</w:t>
+      </w:r>
+      <w:r>
+        <w:rPr>
+          <w:rFonts w:ascii="Times New Roman" w:eastAsia="Times New Roman" w:hAnsi="Times New Roman" w:cs="Times New Roman"/>
+          <w:color w:val="9CC2E5" w:themeColor="accent5" w:themeTint="99"/>
+          <w:sz w:val="40"/>
+          <w:szCs w:val="40"/>
+        </w:rPr>
+        <w:t>-</w:t>
+      </w:r>
+      <w:r>
+        <w:rPr>
+          <w:rFonts w:ascii="Times New Roman" w:eastAsia="Times New Roman" w:hAnsi="Times New Roman" w:cs="Times New Roman"/>
+          <w:color w:val="9CC2E5" w:themeColor="accent5" w:themeTint="99"/>
+          <w:sz w:val="40"/>
+          <w:szCs w:val="40"/>
+        </w:rPr>
+        <w:t>funcrel</w:t>
+      </w:r>
+      <w:r>
+        <w:rPr>
+          <w:rFonts w:ascii="Times New Roman" w:eastAsia="Times New Roman" w:hAnsi="Times New Roman" w:cs="Times New Roman"/>
+          <w:color w:val="9CC2E5" w:themeColor="accent5" w:themeTint="99"/>
+          <w:sz w:val="40"/>
+          <w:szCs w:val="40"/>
+        </w:rPr>
+        <w:t xml:space="preserve"> Release notes </w:t>
+      </w:r>
+    </w:p>
+    <w:p>
+      <w:pPr>
+        <w:spacing w:after="0" w:line="240" w:lineRule="auto"/>
+        <w:rPr>
+          <w:rFonts w:ascii="Times New Roman" w:eastAsia="Times New Roman" w:hAnsi="Times New Roman" w:cs="Times New Roman"/>
+          <w:sz w:val="24"/>
+          <w:szCs w:val="24"/>
+        </w:rPr>
+      </w:pPr>
+      <w:r>
+        <w:rPr>
+          <w:rFonts w:ascii="Times New Roman" w:eastAsia="Times New Roman" w:hAnsi="Times New Roman" w:cs="Times New Roman"/>
+          <w:sz w:val="24"/>
+          <w:szCs w:val="24"/>
+        </w:rPr>
+        <w:t>This version depends of the minimum version of 1.4.12-funcrel of dotnet analyzer.</w:t>
+      </w:r>
+    </w:p>
+    <w:p>
+      <w:pPr>
+        <w:spacing w:after="0" w:line="240" w:lineRule="auto"/>
+        <w:rPr>
+          <w:rFonts w:ascii="Times New Roman" w:eastAsia="Times New Roman" w:hAnsi="Times New Roman" w:cs="Times New Roman"/>
+          <w:sz w:val="40"/>
+          <w:szCs w:val="40"/>
+        </w:rPr>
+      </w:pPr>
+    </w:p>
+    <w:p>
+      <w:pPr>
+        <w:spacing w:after="0" w:line="240" w:lineRule="auto"/>
+        <w:rPr>
+          <w:rFonts w:ascii="Times New Roman" w:eastAsia="Times New Roman" w:hAnsi="Times New Roman" w:cs="Times New Roman"/>
+          <w:color w:val="9CC2E5" w:themeColor="accent5" w:themeTint="99"/>
+          <w:sz w:val="32"/>
+          <w:szCs w:val="32"/>
+        </w:rPr>
+      </w:pPr>
+      <w:r>
+        <w:rPr>
+          <w:rFonts w:ascii="Times New Roman" w:eastAsia="Times New Roman" w:hAnsi="Times New Roman" w:cs="Times New Roman"/>
+          <w:color w:val="9CC2E5" w:themeColor="accent5" w:themeTint="99"/>
+          <w:sz w:val="32"/>
+          <w:szCs w:val="32"/>
+        </w:rPr>
+        <w:t xml:space="preserve">New Quality Rules </w:t>
+      </w:r>
+    </w:p>
+    <w:p>
+      <w:pPr>
+        <w:spacing w:after="0" w:line="240" w:lineRule="auto"/>
+        <w:rPr>
+          <w:rFonts w:ascii="Times New Roman" w:eastAsia="Times New Roman" w:hAnsi="Times New Roman" w:cs="Times New Roman"/>
+          <w:sz w:val="32"/>
+          <w:szCs w:val="32"/>
+        </w:rPr>
+      </w:pPr>
+    </w:p>
+    <w:p>
+      <w:pPr>
+        <w:spacing w:after="0" w:line="240" w:lineRule="auto"/>
+        <w:rPr>
+          <w:rFonts w:ascii="Times New Roman" w:eastAsia="Times New Roman" w:hAnsi="Times New Roman" w:cs="Times New Roman"/>
+          <w:sz w:val="24"/>
+          <w:szCs w:val="24"/>
+        </w:rPr>
+      </w:pPr>
+      <w:r>
+        <w:rPr>
+          <w:rFonts w:ascii="Times New Roman" w:eastAsia="Times New Roman" w:hAnsi="Times New Roman" w:cs="Times New Roman"/>
+          <w:sz w:val="24"/>
+          <w:szCs w:val="24"/>
+        </w:rPr>
+        <w:t>22000</w:t>
+      </w:r>
+      <w:r>
+        <w:rPr>
+          <w:rFonts w:ascii="Times New Roman" w:eastAsia="Times New Roman" w:hAnsi="Times New Roman" w:cs="Times New Roman"/>
+          <w:sz w:val="24"/>
+          <w:szCs w:val="24"/>
+        </w:rPr>
+        <w:t>60</w:t>
+      </w:r>
+      <w:r>
+        <w:rPr>
+          <w:rFonts w:ascii="Times New Roman" w:eastAsia="Times New Roman" w:hAnsi="Times New Roman" w:cs="Times New Roman"/>
+          <w:sz w:val="24"/>
+          <w:szCs w:val="24"/>
+        </w:rPr>
+        <w:t xml:space="preserve">: </w:t>
+      </w:r>
+      <w:r>
+        <w:rPr>
+          <w:rFonts w:ascii="Times New Roman" w:eastAsia="Times New Roman" w:hAnsi="Times New Roman" w:cs="Times New Roman"/>
+          <w:sz w:val="24"/>
+          <w:szCs w:val="24"/>
+        </w:rPr>
+        <w:t xml:space="preserve">Avoid using </w:t>
+      </w:r>
+      <w:proofErr w:type="spellStart"/>
+      <w:r>
+        <w:rPr>
+          <w:rFonts w:ascii="Times New Roman" w:eastAsia="Times New Roman" w:hAnsi="Times New Roman" w:cs="Times New Roman"/>
+          <w:sz w:val="24"/>
+          <w:szCs w:val="24"/>
+        </w:rPr>
+        <w:t>XmlDocument</w:t>
+      </w:r>
+      <w:proofErr w:type="spellEnd"/>
+      <w:r>
+        <w:rPr>
+          <w:rFonts w:ascii="Times New Roman" w:eastAsia="Times New Roman" w:hAnsi="Times New Roman" w:cs="Times New Roman"/>
+          <w:sz w:val="24"/>
+          <w:szCs w:val="24"/>
+        </w:rPr>
+        <w:t xml:space="preserve"> without restriction of XML External Entity Reference (XXE)</w:t>
+      </w:r>
+    </w:p>
+    <w:p>
+      <w:pPr>
+        <w:spacing w:after="0" w:line="240" w:lineRule="auto"/>
+        <w:rPr>
+          <w:rFonts w:ascii="Times New Roman" w:eastAsia="Times New Roman" w:hAnsi="Times New Roman" w:cs="Times New Roman"/>
+          <w:sz w:val="24"/>
+          <w:szCs w:val="24"/>
+        </w:rPr>
+      </w:pPr>
+    </w:p>
+    <w:p>
+      <w:pPr>
+        <w:spacing w:after="0" w:line="240" w:lineRule="auto"/>
+        <w:rPr>
+          <w:rFonts w:ascii="Times New Roman" w:eastAsia="Times New Roman" w:hAnsi="Times New Roman" w:cs="Times New Roman"/>
+          <w:sz w:val="24"/>
+          <w:szCs w:val="24"/>
+        </w:rPr>
+      </w:pPr>
+      <w:r>
+        <w:rPr>
+          <w:rFonts w:ascii="Times New Roman" w:eastAsia="Times New Roman" w:hAnsi="Times New Roman" w:cs="Times New Roman"/>
+          <w:sz w:val="24"/>
+          <w:szCs w:val="24"/>
+        </w:rPr>
+        <w:t>22000</w:t>
+      </w:r>
+      <w:r>
+        <w:rPr>
+          <w:rFonts w:ascii="Times New Roman" w:eastAsia="Times New Roman" w:hAnsi="Times New Roman" w:cs="Times New Roman"/>
+          <w:sz w:val="24"/>
+          <w:szCs w:val="24"/>
+        </w:rPr>
+        <w:t>6</w:t>
+      </w:r>
+      <w:r>
+        <w:rPr>
+          <w:rFonts w:ascii="Times New Roman" w:eastAsia="Times New Roman" w:hAnsi="Times New Roman" w:cs="Times New Roman"/>
+          <w:sz w:val="24"/>
+          <w:szCs w:val="24"/>
+        </w:rPr>
+        <w:t>2</w:t>
+      </w:r>
+      <w:r>
+        <w:rPr>
+          <w:rFonts w:ascii="Times New Roman" w:eastAsia="Times New Roman" w:hAnsi="Times New Roman" w:cs="Times New Roman"/>
+          <w:sz w:val="24"/>
+          <w:szCs w:val="24"/>
+        </w:rPr>
+        <w:t xml:space="preserve">: </w:t>
+      </w:r>
+      <w:r>
+        <w:rPr>
+          <w:rFonts w:ascii="Times New Roman" w:eastAsia="Times New Roman" w:hAnsi="Times New Roman" w:cs="Times New Roman"/>
+          <w:sz w:val="24"/>
+          <w:szCs w:val="24"/>
+        </w:rPr>
+        <w:t xml:space="preserve">Avoid using </w:t>
+      </w:r>
+      <w:proofErr w:type="spellStart"/>
+      <w:r>
+        <w:rPr>
+          <w:rFonts w:ascii="Times New Roman" w:eastAsia="Times New Roman" w:hAnsi="Times New Roman" w:cs="Times New Roman"/>
+          <w:sz w:val="24"/>
+          <w:szCs w:val="24"/>
+        </w:rPr>
+        <w:t>XmlTextReader</w:t>
+      </w:r>
+      <w:proofErr w:type="spellEnd"/>
+      <w:r>
+        <w:rPr>
+          <w:rFonts w:ascii="Times New Roman" w:eastAsia="Times New Roman" w:hAnsi="Times New Roman" w:cs="Times New Roman"/>
+          <w:sz w:val="24"/>
+          <w:szCs w:val="24"/>
+        </w:rPr>
+        <w:t xml:space="preserve"> without restriction of XML External Entity Reference (XXE)</w:t>
+      </w:r>
+    </w:p>
+    <w:p>
+      <w:pPr>
+        <w:spacing w:after="0" w:line="240" w:lineRule="auto"/>
+        <w:rPr>
+          <w:rFonts w:ascii="Times New Roman" w:eastAsia="Times New Roman" w:hAnsi="Times New Roman" w:cs="Times New Roman"/>
+          <w:sz w:val="24"/>
+          <w:szCs w:val="24"/>
+        </w:rPr>
+      </w:pPr>
+    </w:p>
+    <w:p>
+      <w:pPr>
+        <w:spacing w:after="0" w:line="240" w:lineRule="auto"/>
+        <w:rPr>
+          <w:rFonts w:ascii="Times New Roman" w:eastAsia="Times New Roman" w:hAnsi="Times New Roman" w:cs="Times New Roman"/>
+          <w:sz w:val="24"/>
+          <w:szCs w:val="24"/>
+        </w:rPr>
+      </w:pPr>
+      <w:r>
+        <w:rPr>
+          <w:rFonts w:ascii="Times New Roman" w:eastAsia="Times New Roman" w:hAnsi="Times New Roman" w:cs="Times New Roman"/>
+          <w:sz w:val="24"/>
+          <w:szCs w:val="24"/>
+        </w:rPr>
+        <w:t>22000</w:t>
+      </w:r>
+      <w:r>
+        <w:rPr>
+          <w:rFonts w:ascii="Times New Roman" w:eastAsia="Times New Roman" w:hAnsi="Times New Roman" w:cs="Times New Roman"/>
+          <w:sz w:val="24"/>
+          <w:szCs w:val="24"/>
+        </w:rPr>
+        <w:t>6</w:t>
+      </w:r>
+      <w:r>
+        <w:rPr>
+          <w:rFonts w:ascii="Times New Roman" w:eastAsia="Times New Roman" w:hAnsi="Times New Roman" w:cs="Times New Roman"/>
+          <w:sz w:val="24"/>
+          <w:szCs w:val="24"/>
+        </w:rPr>
+        <w:t>4</w:t>
+      </w:r>
+      <w:r>
+        <w:rPr>
+          <w:rFonts w:ascii="Times New Roman" w:eastAsia="Times New Roman" w:hAnsi="Times New Roman" w:cs="Times New Roman"/>
+          <w:sz w:val="24"/>
+          <w:szCs w:val="24"/>
+        </w:rPr>
+        <w:t>:</w:t>
+      </w:r>
+      <w:r>
+        <w:rPr>
+          <w:rFonts w:ascii="Times New Roman" w:eastAsia="Times New Roman" w:hAnsi="Times New Roman" w:cs="Times New Roman"/>
+          <w:sz w:val="24"/>
+          <w:szCs w:val="24"/>
+        </w:rPr>
+        <w:t xml:space="preserve"> </w:t>
+      </w:r>
+      <w:r>
+        <w:rPr>
+          <w:rFonts w:ascii="Times New Roman" w:eastAsia="Times New Roman" w:hAnsi="Times New Roman" w:cs="Times New Roman"/>
+          <w:sz w:val="24"/>
+          <w:szCs w:val="24"/>
+        </w:rPr>
+        <w:t xml:space="preserve">Avoid using </w:t>
+      </w:r>
+      <w:proofErr w:type="spellStart"/>
+      <w:r>
+        <w:rPr>
+          <w:rFonts w:ascii="Times New Roman" w:eastAsia="Times New Roman" w:hAnsi="Times New Roman" w:cs="Times New Roman"/>
+          <w:sz w:val="24"/>
+          <w:szCs w:val="24"/>
+        </w:rPr>
+        <w:t>XPathNavigator</w:t>
+      </w:r>
+      <w:proofErr w:type="spellEnd"/>
+      <w:r>
+        <w:rPr>
+          <w:rFonts w:ascii="Times New Roman" w:eastAsia="Times New Roman" w:hAnsi="Times New Roman" w:cs="Times New Roman"/>
+          <w:sz w:val="24"/>
+          <w:szCs w:val="24"/>
+        </w:rPr>
+        <w:t xml:space="preserve"> without restriction of XML External Entity Reference</w:t>
+      </w:r>
+    </w:p>
+    <w:p>
+      <w:pPr>
+        <w:spacing w:after="0" w:line="240" w:lineRule="auto"/>
+        <w:rPr>
+          <w:rFonts w:ascii="Times New Roman" w:eastAsia="Times New Roman" w:hAnsi="Times New Roman" w:cs="Times New Roman"/>
+          <w:sz w:val="24"/>
+          <w:szCs w:val="24"/>
+        </w:rPr>
+      </w:pPr>
+    </w:p>
+    <w:p>
+      <w:pPr>
+        <w:spacing w:after="0" w:line="240" w:lineRule="auto"/>
+        <w:rPr>
+          <w:rFonts w:ascii="Times New Roman" w:eastAsia="Times New Roman" w:hAnsi="Times New Roman" w:cs="Times New Roman"/>
+          <w:sz w:val="24"/>
+          <w:szCs w:val="24"/>
+        </w:rPr>
+      </w:pPr>
+      <w:r>
+        <w:rPr>
+          <w:rFonts w:ascii="Times New Roman" w:eastAsia="Times New Roman" w:hAnsi="Times New Roman" w:cs="Times New Roman"/>
+          <w:sz w:val="24"/>
+          <w:szCs w:val="24"/>
+        </w:rPr>
+        <w:t>22000</w:t>
+      </w:r>
+      <w:r>
+        <w:rPr>
+          <w:rFonts w:ascii="Times New Roman" w:eastAsia="Times New Roman" w:hAnsi="Times New Roman" w:cs="Times New Roman"/>
+          <w:sz w:val="24"/>
+          <w:szCs w:val="24"/>
+        </w:rPr>
+        <w:t>6</w:t>
+      </w:r>
+      <w:r>
+        <w:rPr>
+          <w:rFonts w:ascii="Times New Roman" w:eastAsia="Times New Roman" w:hAnsi="Times New Roman" w:cs="Times New Roman"/>
+          <w:sz w:val="24"/>
+          <w:szCs w:val="24"/>
+        </w:rPr>
+        <w:t>6</w:t>
+      </w:r>
+      <w:r>
+        <w:rPr>
+          <w:rFonts w:ascii="Times New Roman" w:eastAsia="Times New Roman" w:hAnsi="Times New Roman" w:cs="Times New Roman"/>
+          <w:sz w:val="24"/>
+          <w:szCs w:val="24"/>
+        </w:rPr>
+        <w:t xml:space="preserve">: </w:t>
+      </w:r>
+      <w:r>
+        <w:rPr>
+          <w:rFonts w:ascii="Times New Roman" w:eastAsia="Times New Roman" w:hAnsi="Times New Roman" w:cs="Times New Roman"/>
+          <w:sz w:val="24"/>
+          <w:szCs w:val="24"/>
+        </w:rPr>
+        <w:t>Avoid direct use of threads (.Net)</w:t>
+      </w:r>
+    </w:p>
+    <w:p>
+      <w:pPr>
+        <w:spacing w:after="0" w:line="240" w:lineRule="auto"/>
+        <w:rPr>
+          <w:rFonts w:ascii="Times New Roman" w:eastAsia="Times New Roman" w:hAnsi="Times New Roman" w:cs="Times New Roman"/>
+          <w:sz w:val="24"/>
+          <w:szCs w:val="24"/>
+        </w:rPr>
+      </w:pPr>
+      <w:r>
+        <w:rPr>
+          <w:rFonts w:ascii="Times New Roman" w:eastAsia="Times New Roman" w:hAnsi="Times New Roman" w:cs="Times New Roman"/>
+          <w:sz w:val="24"/>
+          <w:szCs w:val="24"/>
+        </w:rPr>
+        <w:t xml:space="preserve"> </w:t>
+      </w:r>
+    </w:p>
+    <w:p>
+      <w:pPr>
+        <w:spacing w:after="0" w:line="240" w:lineRule="auto"/>
+        <w:rPr>
+          <w:rFonts w:ascii="Times New Roman" w:eastAsia="Times New Roman" w:hAnsi="Times New Roman" w:cs="Times New Roman"/>
+          <w:sz w:val="24"/>
+          <w:szCs w:val="24"/>
+        </w:rPr>
+      </w:pPr>
+      <w:r>
+        <w:rPr>
+          <w:rFonts w:ascii="Times New Roman" w:eastAsia="Times New Roman" w:hAnsi="Times New Roman" w:cs="Times New Roman"/>
+          <w:sz w:val="24"/>
+          <w:szCs w:val="24"/>
+        </w:rPr>
+        <w:t>22000</w:t>
+      </w:r>
+      <w:r>
+        <w:rPr>
+          <w:rFonts w:ascii="Times New Roman" w:eastAsia="Times New Roman" w:hAnsi="Times New Roman" w:cs="Times New Roman"/>
+          <w:sz w:val="24"/>
+          <w:szCs w:val="24"/>
+        </w:rPr>
+        <w:t>6</w:t>
+      </w:r>
+      <w:r>
+        <w:rPr>
+          <w:rFonts w:ascii="Times New Roman" w:eastAsia="Times New Roman" w:hAnsi="Times New Roman" w:cs="Times New Roman"/>
+          <w:sz w:val="24"/>
+          <w:szCs w:val="24"/>
+        </w:rPr>
+        <w:t>8</w:t>
+      </w:r>
+      <w:r>
+        <w:rPr>
+          <w:rFonts w:ascii="Times New Roman" w:eastAsia="Times New Roman" w:hAnsi="Times New Roman" w:cs="Times New Roman"/>
+          <w:sz w:val="24"/>
+          <w:szCs w:val="24"/>
+        </w:rPr>
+        <w:t xml:space="preserve">: </w:t>
+      </w:r>
+      <w:r>
+        <w:rPr>
+          <w:rFonts w:ascii="Times New Roman" w:eastAsia="Times New Roman" w:hAnsi="Times New Roman" w:cs="Times New Roman"/>
+          <w:sz w:val="24"/>
+          <w:szCs w:val="24"/>
+        </w:rPr>
+        <w:t>Avoid unsafe object binding (.NET)</w:t>
+      </w:r>
+    </w:p>
+    <w:p>
+      <w:pPr>
+        <w:spacing w:after="0" w:line="240" w:lineRule="auto"/>
+        <w:rPr>
+          <w:rFonts w:ascii="Times New Roman" w:eastAsia="Times New Roman" w:hAnsi="Times New Roman" w:cs="Times New Roman"/>
+          <w:sz w:val="24"/>
+          <w:szCs w:val="24"/>
+        </w:rPr>
+      </w:pPr>
+    </w:p>
+    <w:p>
+      <w:pPr>
+        <w:spacing w:after="0" w:line="240" w:lineRule="auto"/>
+        <w:rPr>
+          <w:rFonts w:ascii="Times New Roman" w:eastAsia="Times New Roman" w:hAnsi="Times New Roman" w:cs="Times New Roman"/>
+          <w:sz w:val="24"/>
+          <w:szCs w:val="24"/>
+        </w:rPr>
+      </w:pPr>
+      <w:r>
+        <w:rPr>
+          <w:rFonts w:ascii="Times New Roman" w:eastAsia="Times New Roman" w:hAnsi="Times New Roman" w:cs="Times New Roman"/>
+          <w:sz w:val="24"/>
+          <w:szCs w:val="24"/>
+        </w:rPr>
+        <w:t>22000</w:t>
+      </w:r>
+      <w:r>
+        <w:rPr>
+          <w:rFonts w:ascii="Times New Roman" w:eastAsia="Times New Roman" w:hAnsi="Times New Roman" w:cs="Times New Roman"/>
+          <w:sz w:val="24"/>
+          <w:szCs w:val="24"/>
+        </w:rPr>
+        <w:t>70</w:t>
+      </w:r>
+      <w:r>
+        <w:rPr>
+          <w:rFonts w:ascii="Times New Roman" w:eastAsia="Times New Roman" w:hAnsi="Times New Roman" w:cs="Times New Roman"/>
+          <w:sz w:val="24"/>
+          <w:szCs w:val="24"/>
+        </w:rPr>
+        <w:t xml:space="preserve">: </w:t>
+      </w:r>
+      <w:r>
+        <w:rPr>
+          <w:rFonts w:ascii="Times New Roman" w:eastAsia="Times New Roman" w:hAnsi="Times New Roman" w:cs="Times New Roman"/>
+          <w:sz w:val="24"/>
+          <w:szCs w:val="24"/>
+        </w:rPr>
+        <w:t>Ensure to abandon previous session before modifying current session</w:t>
+      </w:r>
+    </w:p>
+    <w:p>
+      <w:pPr>
+        <w:spacing w:after="0" w:line="240" w:lineRule="auto"/>
+        <w:rPr>
+          <w:rFonts w:ascii="Times New Roman" w:eastAsia="Times New Roman" w:hAnsi="Times New Roman" w:cs="Times New Roman"/>
+          <w:sz w:val="24"/>
+          <w:szCs w:val="24"/>
+        </w:rPr>
+      </w:pPr>
+    </w:p>
+    <w:p>
+      <w:pPr>
+        <w:spacing w:after="0" w:line="240" w:lineRule="auto"/>
+        <w:rPr>
+          <w:rFonts w:ascii="Times New Roman" w:eastAsia="Times New Roman" w:hAnsi="Times New Roman" w:cs="Times New Roman"/>
+          <w:sz w:val="24"/>
+          <w:szCs w:val="24"/>
+        </w:rPr>
+      </w:pPr>
+    </w:p>
+    <w:p>
+      <w:pPr>
+        <w:spacing w:after="0" w:line="240" w:lineRule="auto"/>
+        <w:rPr>
+          <w:rFonts w:ascii="Times New Roman" w:eastAsia="Times New Roman" w:hAnsi="Times New Roman" w:cs="Times New Roman"/>
+          <w:sz w:val="24"/>
+          <w:szCs w:val="24"/>
+        </w:rPr>
+      </w:pPr>
+    </w:p>
+    <w:p>
+      <w:pPr>
+        <w:spacing w:after="0" w:line="240" w:lineRule="auto"/>
+        <w:rPr>
+          <w:rFonts w:ascii="Times New Roman" w:eastAsia="Times New Roman" w:hAnsi="Times New Roman" w:cs="Times New Roman"/>
+          <w:sz w:val="24"/>
+          <w:szCs w:val="24"/>
+        </w:rPr>
+      </w:pPr>
+    </w:p>
+    <w:p>
+      <w:pPr>
+        <w:spacing w:after="0" w:line="240" w:lineRule="auto"/>
+        <w:rPr>
+          <w:rFonts w:ascii="Times New Roman" w:eastAsia="Times New Roman" w:hAnsi="Times New Roman" w:cs="Times New Roman"/>
+          <w:sz w:val="24"/>
+          <w:szCs w:val="24"/>
+        </w:rPr>
+      </w:pPr>
+    </w:p>
+    <w:p>
+      <w:pPr>
+        <w:spacing w:after="0" w:line="240" w:lineRule="auto"/>
+        <w:rPr>
+          <w:rFonts w:ascii="Times New Roman" w:eastAsia="Times New Roman" w:hAnsi="Times New Roman" w:cs="Times New Roman"/>
+          <w:sz w:val="24"/>
+          <w:szCs w:val="24"/>
+        </w:rPr>
+      </w:pPr>
+    </w:p>
+    <w:p>
+      <w:pPr>
+        <w:rPr>
+          <w:rFonts w:ascii="Times New Roman" w:eastAsia="Times New Roman" w:hAnsi="Times New Roman" w:cs="Times New Roman"/>
+          <w:sz w:val="24"/>
+          <w:szCs w:val="24"/>
+        </w:rPr>
+      </w:pPr>
+    </w:p>
+    <w:p>
+      <w:pPr>
+        <w:rPr>
           <w:sz w:val="16"/>
           <w:szCs w:val="16"/>
         </w:rPr>
       </w:pPr>
-      <w:r>
-        <w:rPr>
-          <w:rFonts w:ascii="Times New Roman" w:eastAsia="Times New Roman" w:hAnsi="Times New Roman" w:cs="Times New Roman"/>
-          <w:sz w:val="24"/>
-          <w:szCs w:val="24"/>
-        </w:rPr>
-        <w:t>Up</w:t>
-      </w:r>
-      <w:r>
-        <w:rPr>
-          <w:rFonts w:ascii="Times New Roman" w:eastAsia="Times New Roman" w:hAnsi="Times New Roman" w:cs="Times New Roman"/>
-          <w:sz w:val="24"/>
-          <w:szCs w:val="24"/>
-        </w:rPr>
-        <w:t>d</w:t>
-      </w:r>
-      <w:r>
-        <w:rPr>
-          <w:rFonts w:ascii="Times New Roman" w:eastAsia="Times New Roman" w:hAnsi="Times New Roman" w:cs="Times New Roman"/>
-          <w:sz w:val="24"/>
-          <w:szCs w:val="24"/>
-        </w:rPr>
-        <w:t>a</w:t>
-      </w:r>
-      <w:r>
-        <w:rPr>
-          <w:rFonts w:ascii="Times New Roman" w:eastAsia="Times New Roman" w:hAnsi="Times New Roman" w:cs="Times New Roman"/>
-          <w:sz w:val="24"/>
-          <w:szCs w:val="24"/>
-        </w:rPr>
-        <w:t>t</w:t>
-      </w:r>
-      <w:r>
-        <w:rPr>
-          <w:rFonts w:ascii="Times New Roman" w:eastAsia="Times New Roman" w:hAnsi="Times New Roman" w:cs="Times New Roman"/>
-          <w:sz w:val="24"/>
-          <w:szCs w:val="24"/>
-        </w:rPr>
-        <w:t>e</w:t>
-      </w:r>
-      <w:r>
-        <w:rPr>
-          <w:rFonts w:ascii="Times New Roman" w:eastAsia="Times New Roman" w:hAnsi="Times New Roman" w:cs="Times New Roman"/>
-          <w:sz w:val="24"/>
-          <w:szCs w:val="24"/>
-        </w:rPr>
-        <w:t xml:space="preserve"> Roslyn to version 4.2.0</w:t>
-      </w:r>
     </w:p>
     <w:sectPr>
       <w:pgSz w:w="12240" w:h="15840"/>

</xml_diff>

<commit_message>
EINETRULES-116: correction false negative when Persist Security Info is set to true with a string
</commit_message>
<xml_diff>
--- a/nuget/package_files/ReleaseNotes.docx
+++ b/nuget/package_files/ReleaseNotes.docx
@@ -844,7 +844,61 @@
           <w:sz w:val="24"/>
           <w:szCs w:val="24"/>
         </w:rPr>
-        <w:t>Use Logical OR and AND instead of Bitwise OR and AND in boolean context</w:t>
+        <w:t xml:space="preserve">Use Logical OR and </w:t>
+      </w:r>
+      <w:proofErr w:type="spellStart"/>
+      <w:r>
+        <w:rPr>
+          <w:rFonts w:ascii="Times New Roman" w:eastAsia="Times New Roman" w:hAnsi="Times New Roman" w:cs="Times New Roman"/>
+          <w:sz w:val="24"/>
+          <w:szCs w:val="24"/>
+        </w:rPr>
+        <w:t>AND</w:t>
+      </w:r>
+      <w:proofErr w:type="spellEnd"/>
+      <w:r>
+        <w:rPr>
+          <w:rFonts w:ascii="Times New Roman" w:eastAsia="Times New Roman" w:hAnsi="Times New Roman" w:cs="Times New Roman"/>
+          <w:sz w:val="24"/>
+          <w:szCs w:val="24"/>
+        </w:rPr>
+        <w:t xml:space="preserve"> instead of Bitwise OR and </w:t>
+      </w:r>
+      <w:proofErr w:type="spellStart"/>
+      <w:r>
+        <w:rPr>
+          <w:rFonts w:ascii="Times New Roman" w:eastAsia="Times New Roman" w:hAnsi="Times New Roman" w:cs="Times New Roman"/>
+          <w:sz w:val="24"/>
+          <w:szCs w:val="24"/>
+        </w:rPr>
+        <w:t>AND</w:t>
+      </w:r>
+      <w:proofErr w:type="spellEnd"/>
+      <w:r>
+        <w:rPr>
+          <w:rFonts w:ascii="Times New Roman" w:eastAsia="Times New Roman" w:hAnsi="Times New Roman" w:cs="Times New Roman"/>
+          <w:sz w:val="24"/>
+          <w:szCs w:val="24"/>
+        </w:rPr>
+        <w:t xml:space="preserve"> in </w:t>
+      </w:r>
+      <w:proofErr w:type="spellStart"/>
+      <w:r>
+        <w:rPr>
+          <w:rFonts w:ascii="Times New Roman" w:eastAsia="Times New Roman" w:hAnsi="Times New Roman" w:cs="Times New Roman"/>
+          <w:sz w:val="24"/>
+          <w:szCs w:val="24"/>
+        </w:rPr>
+        <w:t>boolean</w:t>
+      </w:r>
+      <w:proofErr w:type="spellEnd"/>
+      <w:r>
+        <w:rPr>
+          <w:rFonts w:ascii="Times New Roman" w:eastAsia="Times New Roman" w:hAnsi="Times New Roman" w:cs="Times New Roman"/>
+          <w:sz w:val="24"/>
+          <w:szCs w:val="24"/>
+        </w:rPr>
+        <w:t xml:space="preserve"> context</w:t>
       </w:r>
       <w:r>
         <w:rPr>
@@ -948,15 +1002,87 @@
           <w:sz w:val="24"/>
           <w:szCs w:val="24"/>
         </w:rPr>
-        <w:t>Mutable static fields of type System.Collections.Generic.ICollection&lt;T&gt; or System.Array should not be public static</w:t>
-      </w:r>
-      <w:r>
-        <w:rPr>
-          <w:rFonts w:ascii="Times New Roman" w:eastAsia="Times New Roman" w:hAnsi="Times New Roman" w:cs="Times New Roman"/>
-          <w:sz w:val="24"/>
-          <w:szCs w:val="24"/>
-        </w:rPr>
-        <w:t>, authorized “readonly” fields with inline initialization with an immutable type instead of any “readonly” fields.</w:t>
+        <w:t xml:space="preserve">Mutable static fields of type </w:t>
+      </w:r>
+      <w:proofErr w:type="spellStart"/>
+      <w:r>
+        <w:rPr>
+          <w:rFonts w:ascii="Times New Roman" w:eastAsia="Times New Roman" w:hAnsi="Times New Roman" w:cs="Times New Roman"/>
+          <w:sz w:val="24"/>
+          <w:szCs w:val="24"/>
+        </w:rPr>
+        <w:t>System.Collections.Generic.ICollection</w:t>
+      </w:r>
+      <w:proofErr w:type="spellEnd"/>
+      <w:r>
+        <w:rPr>
+          <w:rFonts w:ascii="Times New Roman" w:eastAsia="Times New Roman" w:hAnsi="Times New Roman" w:cs="Times New Roman"/>
+          <w:sz w:val="24"/>
+          <w:szCs w:val="24"/>
+        </w:rPr>
+        <w:t xml:space="preserve">&lt;T&gt; or </w:t>
+      </w:r>
+      <w:proofErr w:type="spellStart"/>
+      <w:r>
+        <w:rPr>
+          <w:rFonts w:ascii="Times New Roman" w:eastAsia="Times New Roman" w:hAnsi="Times New Roman" w:cs="Times New Roman"/>
+          <w:sz w:val="24"/>
+          <w:szCs w:val="24"/>
+        </w:rPr>
+        <w:t>System.Array</w:t>
+      </w:r>
+      <w:proofErr w:type="spellEnd"/>
+      <w:r>
+        <w:rPr>
+          <w:rFonts w:ascii="Times New Roman" w:eastAsia="Times New Roman" w:hAnsi="Times New Roman" w:cs="Times New Roman"/>
+          <w:sz w:val="24"/>
+          <w:szCs w:val="24"/>
+        </w:rPr>
+        <w:t xml:space="preserve"> should not be public static</w:t>
+      </w:r>
+      <w:r>
+        <w:rPr>
+          <w:rFonts w:ascii="Times New Roman" w:eastAsia="Times New Roman" w:hAnsi="Times New Roman" w:cs="Times New Roman"/>
+          <w:sz w:val="24"/>
+          <w:szCs w:val="24"/>
+        </w:rPr>
+        <w:t>, authorized “</w:t>
+      </w:r>
+      <w:proofErr w:type="spellStart"/>
+      <w:r>
+        <w:rPr>
+          <w:rFonts w:ascii="Times New Roman" w:eastAsia="Times New Roman" w:hAnsi="Times New Roman" w:cs="Times New Roman"/>
+          <w:sz w:val="24"/>
+          <w:szCs w:val="24"/>
+        </w:rPr>
+        <w:t>readonly</w:t>
+      </w:r>
+      <w:proofErr w:type="spellEnd"/>
+      <w:r>
+        <w:rPr>
+          <w:rFonts w:ascii="Times New Roman" w:eastAsia="Times New Roman" w:hAnsi="Times New Roman" w:cs="Times New Roman"/>
+          <w:sz w:val="24"/>
+          <w:szCs w:val="24"/>
+        </w:rPr>
+        <w:t>” fields with inline initialization with an immutable type instead of any “</w:t>
+      </w:r>
+      <w:proofErr w:type="spellStart"/>
+      <w:r>
+        <w:rPr>
+          <w:rFonts w:ascii="Times New Roman" w:eastAsia="Times New Roman" w:hAnsi="Times New Roman" w:cs="Times New Roman"/>
+          <w:sz w:val="24"/>
+          <w:szCs w:val="24"/>
+        </w:rPr>
+        <w:t>readonly</w:t>
+      </w:r>
+      <w:proofErr w:type="spellEnd"/>
+      <w:r>
+        <w:rPr>
+          <w:rFonts w:ascii="Times New Roman" w:eastAsia="Times New Roman" w:hAnsi="Times New Roman" w:cs="Times New Roman"/>
+          <w:sz w:val="24"/>
+          <w:szCs w:val="24"/>
+        </w:rPr>
+        <w:t>” fields.</w:t>
       </w:r>
     </w:p>
     <w:p>
@@ -1584,7 +1710,25 @@
           <w:sz w:val="24"/>
           <w:szCs w:val="24"/>
         </w:rPr>
-        <w:t>Avoid using XmlDocument without restriction of XML External Entity Reference (XXE)</w:t>
+        <w:t xml:space="preserve">Avoid using </w:t>
+      </w:r>
+      <w:proofErr w:type="spellStart"/>
+      <w:r>
+        <w:rPr>
+          <w:rFonts w:ascii="Times New Roman" w:eastAsia="Times New Roman" w:hAnsi="Times New Roman" w:cs="Times New Roman"/>
+          <w:sz w:val="24"/>
+          <w:szCs w:val="24"/>
+        </w:rPr>
+        <w:t>XmlDocument</w:t>
+      </w:r>
+      <w:proofErr w:type="spellEnd"/>
+      <w:r>
+        <w:rPr>
+          <w:rFonts w:ascii="Times New Roman" w:eastAsia="Times New Roman" w:hAnsi="Times New Roman" w:cs="Times New Roman"/>
+          <w:sz w:val="24"/>
+          <w:szCs w:val="24"/>
+        </w:rPr>
+        <w:t xml:space="preserve"> without restriction of XML External Entity Reference (XXE)</w:t>
       </w:r>
     </w:p>
     <w:p>
@@ -1636,7 +1780,25 @@
           <w:sz w:val="24"/>
           <w:szCs w:val="24"/>
         </w:rPr>
-        <w:t>Avoid using XmlTextReader without restriction of XML External Entity Reference (XXE)</w:t>
+        <w:t xml:space="preserve">Avoid using </w:t>
+      </w:r>
+      <w:proofErr w:type="spellStart"/>
+      <w:r>
+        <w:rPr>
+          <w:rFonts w:ascii="Times New Roman" w:eastAsia="Times New Roman" w:hAnsi="Times New Roman" w:cs="Times New Roman"/>
+          <w:sz w:val="24"/>
+          <w:szCs w:val="24"/>
+        </w:rPr>
+        <w:t>XmlTextReader</w:t>
+      </w:r>
+      <w:proofErr w:type="spellEnd"/>
+      <w:r>
+        <w:rPr>
+          <w:rFonts w:ascii="Times New Roman" w:eastAsia="Times New Roman" w:hAnsi="Times New Roman" w:cs="Times New Roman"/>
+          <w:sz w:val="24"/>
+          <w:szCs w:val="24"/>
+        </w:rPr>
+        <w:t xml:space="preserve"> without restriction of XML External Entity Reference (XXE)</w:t>
       </w:r>
     </w:p>
     <w:p>
@@ -1696,7 +1858,25 @@
           <w:sz w:val="24"/>
           <w:szCs w:val="24"/>
         </w:rPr>
-        <w:t>Avoid using XPathNavigator without restriction of XML External Entity Reference</w:t>
+        <w:t xml:space="preserve">Avoid using </w:t>
+      </w:r>
+      <w:proofErr w:type="spellStart"/>
+      <w:r>
+        <w:rPr>
+          <w:rFonts w:ascii="Times New Roman" w:eastAsia="Times New Roman" w:hAnsi="Times New Roman" w:cs="Times New Roman"/>
+          <w:sz w:val="24"/>
+          <w:szCs w:val="24"/>
+        </w:rPr>
+        <w:t>XPathNavigator</w:t>
+      </w:r>
+      <w:proofErr w:type="spellEnd"/>
+      <w:r>
+        <w:rPr>
+          <w:rFonts w:ascii="Times New Roman" w:eastAsia="Times New Roman" w:hAnsi="Times New Roman" w:cs="Times New Roman"/>
+          <w:sz w:val="24"/>
+          <w:szCs w:val="24"/>
+        </w:rPr>
+        <w:t xml:space="preserve"> without restriction of XML External Entity Reference</w:t>
       </w:r>
     </w:p>
     <w:p>
@@ -1943,15 +2123,7 @@
           <w:sz w:val="24"/>
           <w:szCs w:val="24"/>
         </w:rPr>
-        <w:t>This version depends o</w:t>
-      </w:r>
-      <w:r>
-        <w:rPr>
-          <w:rFonts w:ascii="Times New Roman" w:eastAsia="Times New Roman" w:hAnsi="Times New Roman" w:cs="Times New Roman"/>
-          <w:sz w:val="24"/>
-          <w:szCs w:val="24"/>
-        </w:rPr>
-        <w:t>n:</w:t>
+        <w:t>This version depends on:</w:t>
       </w:r>
     </w:p>
     <w:p>
@@ -2029,21 +2201,23 @@
           <w:szCs w:val="24"/>
         </w:rPr>
       </w:pPr>
-      <w:r>
-        <w:rPr>
-          <w:rFonts w:ascii="Times New Roman" w:eastAsia="Times New Roman" w:hAnsi="Times New Roman" w:cs="Times New Roman"/>
-          <w:sz w:val="24"/>
-          <w:szCs w:val="24"/>
-        </w:rPr>
-        <w:t xml:space="preserve">dotnetweb analyzer </w:t>
-      </w:r>
-      <w:r>
-        <w:rPr>
-          <w:rFonts w:ascii="Times New Roman" w:eastAsia="Times New Roman" w:hAnsi="Times New Roman" w:cs="Times New Roman"/>
-          <w:sz w:val="24"/>
-          <w:szCs w:val="24"/>
-        </w:rPr>
-        <w:t xml:space="preserve">(version </w:t>
+      <w:proofErr w:type="spellStart"/>
+      <w:r>
+        <w:rPr>
+          <w:rFonts w:ascii="Times New Roman" w:eastAsia="Times New Roman" w:hAnsi="Times New Roman" w:cs="Times New Roman"/>
+          <w:sz w:val="24"/>
+          <w:szCs w:val="24"/>
+        </w:rPr>
+        <w:t>dotnetweb</w:t>
+      </w:r>
+      <w:proofErr w:type="spellEnd"/>
+      <w:r>
+        <w:rPr>
+          <w:rFonts w:ascii="Times New Roman" w:eastAsia="Times New Roman" w:hAnsi="Times New Roman" w:cs="Times New Roman"/>
+          <w:sz w:val="24"/>
+          <w:szCs w:val="24"/>
+        </w:rPr>
+        <w:t xml:space="preserve"> analyzer (version </w:t>
       </w:r>
       <w:r>
         <w:rPr>
@@ -2147,6 +2321,62 @@
           <w:sz w:val="24"/>
           <w:szCs w:val="24"/>
         </w:rPr>
+        <w:t xml:space="preserve">2200072: Ensure </w:t>
+      </w:r>
+      <w:proofErr w:type="spellStart"/>
+      <w:r>
+        <w:rPr>
+          <w:rFonts w:ascii="Times New Roman" w:eastAsia="Times New Roman" w:hAnsi="Times New Roman" w:cs="Times New Roman"/>
+          <w:sz w:val="24"/>
+          <w:szCs w:val="24"/>
+        </w:rPr>
+        <w:t>cookieless</w:t>
+      </w:r>
+      <w:proofErr w:type="spellEnd"/>
+      <w:r>
+        <w:rPr>
+          <w:rFonts w:ascii="Times New Roman" w:eastAsia="Times New Roman" w:hAnsi="Times New Roman" w:cs="Times New Roman"/>
+          <w:sz w:val="24"/>
+          <w:szCs w:val="24"/>
+        </w:rPr>
+        <w:t xml:space="preserve"> attributes are set to </w:t>
+      </w:r>
+      <w:proofErr w:type="spellStart"/>
+      <w:r>
+        <w:rPr>
+          <w:rFonts w:ascii="Times New Roman" w:eastAsia="Times New Roman" w:hAnsi="Times New Roman" w:cs="Times New Roman"/>
+          <w:sz w:val="24"/>
+          <w:szCs w:val="24"/>
+        </w:rPr>
+        <w:t>UseCookies</w:t>
+      </w:r>
+      <w:proofErr w:type="spellEnd"/>
+    </w:p>
+    <w:p>
+      <w:pPr>
+        <w:spacing w:after="0" w:line="240" w:lineRule="auto"/>
+        <w:rPr>
+          <w:rFonts w:ascii="Times New Roman" w:eastAsia="Times New Roman" w:hAnsi="Times New Roman" w:cs="Times New Roman"/>
+          <w:sz w:val="24"/>
+          <w:szCs w:val="24"/>
+        </w:rPr>
+      </w:pPr>
+    </w:p>
+    <w:p>
+      <w:pPr>
+        <w:spacing w:after="0" w:line="240" w:lineRule="auto"/>
+        <w:rPr>
+          <w:rFonts w:ascii="Times New Roman" w:eastAsia="Times New Roman" w:hAnsi="Times New Roman" w:cs="Times New Roman"/>
+          <w:sz w:val="24"/>
+          <w:szCs w:val="24"/>
+        </w:rPr>
+      </w:pPr>
+      <w:r>
+        <w:rPr>
+          <w:rFonts w:ascii="Times New Roman" w:eastAsia="Times New Roman" w:hAnsi="Times New Roman" w:cs="Times New Roman"/>
+          <w:sz w:val="24"/>
+          <w:szCs w:val="24"/>
+        </w:rPr>
         <w:t>22000</w:t>
       </w:r>
       <w:r>
@@ -2155,59 +2385,7 @@
           <w:sz w:val="24"/>
           <w:szCs w:val="24"/>
         </w:rPr>
-        <w:t>72</w:t>
-      </w:r>
-      <w:r>
-        <w:rPr>
-          <w:rFonts w:ascii="Times New Roman" w:eastAsia="Times New Roman" w:hAnsi="Times New Roman" w:cs="Times New Roman"/>
-          <w:sz w:val="24"/>
-          <w:szCs w:val="24"/>
-        </w:rPr>
-        <w:t>: Ensure cookieless attributes are set to UseCookies</w:t>
-      </w:r>
-    </w:p>
-    <w:p>
-      <w:pPr>
-        <w:spacing w:after="0" w:line="240" w:lineRule="auto"/>
-        <w:rPr>
-          <w:rFonts w:ascii="Times New Roman" w:eastAsia="Times New Roman" w:hAnsi="Times New Roman" w:cs="Times New Roman"/>
-          <w:sz w:val="24"/>
-          <w:szCs w:val="24"/>
-        </w:rPr>
-      </w:pPr>
-    </w:p>
-    <w:p>
-      <w:pPr>
-        <w:spacing w:after="0" w:line="240" w:lineRule="auto"/>
-        <w:rPr>
-          <w:rFonts w:ascii="Times New Roman" w:eastAsia="Times New Roman" w:hAnsi="Times New Roman" w:cs="Times New Roman"/>
-          <w:sz w:val="24"/>
-          <w:szCs w:val="24"/>
-        </w:rPr>
-      </w:pPr>
-      <w:r>
-        <w:rPr>
-          <w:rFonts w:ascii="Times New Roman" w:eastAsia="Times New Roman" w:hAnsi="Times New Roman" w:cs="Times New Roman"/>
-          <w:sz w:val="24"/>
-          <w:szCs w:val="24"/>
-        </w:rPr>
-        <w:t>22000</w:t>
-      </w:r>
-      <w:r>
-        <w:rPr>
-          <w:rFonts w:ascii="Times New Roman" w:eastAsia="Times New Roman" w:hAnsi="Times New Roman" w:cs="Times New Roman"/>
-          <w:sz w:val="24"/>
-          <w:szCs w:val="24"/>
-        </w:rPr>
-        <w:t>7</w:t>
-      </w:r>
-      <w:r>
-        <w:rPr>
-          <w:rFonts w:ascii="Times New Roman" w:eastAsia="Times New Roman" w:hAnsi="Times New Roman" w:cs="Times New Roman"/>
-          <w:sz w:val="24"/>
-          <w:szCs w:val="24"/>
-        </w:rPr>
-        <w:t>4</w:t>
+        <w:t>74</w:t>
       </w:r>
       <w:r>
         <w:rPr>
@@ -2261,10 +2439,469 @@
         <w:spacing w:after="0" w:line="240" w:lineRule="auto"/>
         <w:rPr>
           <w:rFonts w:ascii="Times New Roman" w:eastAsia="Times New Roman" w:hAnsi="Times New Roman" w:cs="Times New Roman"/>
-          <w:sz w:val="24"/>
-          <w:szCs w:val="24"/>
-        </w:rPr>
-      </w:pPr>
+          <w:color w:val="9CC2E5" w:themeColor="accent5" w:themeTint="99"/>
+          <w:sz w:val="40"/>
+          <w:szCs w:val="40"/>
+        </w:rPr>
+      </w:pPr>
+      <w:r>
+        <w:rPr>
+          <w:rFonts w:ascii="Times New Roman" w:eastAsia="Times New Roman" w:hAnsi="Times New Roman" w:cs="Times New Roman"/>
+          <w:color w:val="9CC2E5" w:themeColor="accent5" w:themeTint="99"/>
+          <w:sz w:val="40"/>
+          <w:szCs w:val="40"/>
+        </w:rPr>
+        <w:t>1.0.</w:t>
+      </w:r>
+      <w:r>
+        <w:rPr>
+          <w:rFonts w:ascii="Times New Roman" w:eastAsia="Times New Roman" w:hAnsi="Times New Roman" w:cs="Times New Roman"/>
+          <w:color w:val="9CC2E5" w:themeColor="accent5" w:themeTint="99"/>
+          <w:sz w:val="40"/>
+          <w:szCs w:val="40"/>
+        </w:rPr>
+        <w:t>3</w:t>
+      </w:r>
+      <w:r>
+        <w:rPr>
+          <w:rFonts w:ascii="Times New Roman" w:eastAsia="Times New Roman" w:hAnsi="Times New Roman" w:cs="Times New Roman"/>
+          <w:color w:val="9CC2E5" w:themeColor="accent5" w:themeTint="99"/>
+          <w:sz w:val="40"/>
+          <w:szCs w:val="40"/>
+        </w:rPr>
+        <w:t>-</w:t>
+      </w:r>
+      <w:r>
+        <w:rPr>
+          <w:rFonts w:ascii="Times New Roman" w:eastAsia="Times New Roman" w:hAnsi="Times New Roman" w:cs="Times New Roman"/>
+          <w:color w:val="9CC2E5" w:themeColor="accent5" w:themeTint="99"/>
+          <w:sz w:val="40"/>
+          <w:szCs w:val="40"/>
+        </w:rPr>
+        <w:t>funcrel</w:t>
+      </w:r>
+      <w:r>
+        <w:rPr>
+          <w:rFonts w:ascii="Times New Roman" w:eastAsia="Times New Roman" w:hAnsi="Times New Roman" w:cs="Times New Roman"/>
+          <w:color w:val="9CC2E5" w:themeColor="accent5" w:themeTint="99"/>
+          <w:sz w:val="40"/>
+          <w:szCs w:val="40"/>
+        </w:rPr>
+        <w:t xml:space="preserve"> Release notes </w:t>
+      </w:r>
+      <w:r>
+        <w:rPr>
+          <w:rFonts w:ascii="Times New Roman" w:eastAsia="Times New Roman" w:hAnsi="Times New Roman" w:cs="Times New Roman"/>
+          <w:color w:val="9CC2E5" w:themeColor="accent5" w:themeTint="99"/>
+          <w:sz w:val="40"/>
+          <w:szCs w:val="40"/>
+        </w:rPr>
+        <w:t>(In progress)</w:t>
+      </w:r>
+    </w:p>
+    <w:p>
+      <w:pPr>
+        <w:spacing w:after="0" w:line="240" w:lineRule="auto"/>
+        <w:rPr>
+          <w:rFonts w:ascii="Times New Roman" w:eastAsia="Times New Roman" w:hAnsi="Times New Roman" w:cs="Times New Roman"/>
+          <w:sz w:val="24"/>
+          <w:szCs w:val="24"/>
+        </w:rPr>
+      </w:pPr>
+      <w:r>
+        <w:rPr>
+          <w:rFonts w:ascii="Times New Roman" w:eastAsia="Times New Roman" w:hAnsi="Times New Roman" w:cs="Times New Roman"/>
+          <w:sz w:val="24"/>
+          <w:szCs w:val="24"/>
+        </w:rPr>
+        <w:t>This version depends on:</w:t>
+      </w:r>
+    </w:p>
+    <w:p>
+      <w:pPr>
+        <w:pStyle w:val="ListParagraph"/>
+        <w:numPr>
+          <w:ilvl w:val="0"/>
+          <w:numId w:val="1"/>
+        </w:numPr>
+        <w:spacing w:after="0" w:line="240" w:lineRule="auto"/>
+        <w:rPr>
+          <w:rFonts w:ascii="Times New Roman" w:eastAsia="Times New Roman" w:hAnsi="Times New Roman" w:cs="Times New Roman"/>
+          <w:sz w:val="24"/>
+          <w:szCs w:val="24"/>
+        </w:rPr>
+      </w:pPr>
+      <w:r>
+        <w:rPr>
+          <w:rFonts w:ascii="Times New Roman" w:eastAsia="Times New Roman" w:hAnsi="Times New Roman" w:cs="Times New Roman"/>
+          <w:sz w:val="24"/>
+          <w:szCs w:val="24"/>
+        </w:rPr>
+        <w:t>dotnet analyzer</w:t>
+      </w:r>
+      <w:r>
+        <w:rPr>
+          <w:rFonts w:ascii="Times New Roman" w:eastAsia="Times New Roman" w:hAnsi="Times New Roman" w:cs="Times New Roman"/>
+          <w:sz w:val="24"/>
+          <w:szCs w:val="24"/>
+        </w:rPr>
+        <w:t xml:space="preserve"> (version </w:t>
+      </w:r>
+      <w:r>
+        <w:rPr>
+          <w:rStyle w:val="hgkelc"/>
+        </w:rPr>
+        <w:t>≥</w:t>
+      </w:r>
+      <w:r>
+        <w:rPr>
+          <w:rFonts w:ascii="Times New Roman" w:eastAsia="Times New Roman" w:hAnsi="Times New Roman" w:cs="Times New Roman"/>
+          <w:sz w:val="24"/>
+          <w:szCs w:val="24"/>
+        </w:rPr>
+        <w:t xml:space="preserve"> </w:t>
+      </w:r>
+      <w:r>
+        <w:rPr>
+          <w:rFonts w:ascii="Times New Roman" w:eastAsia="Times New Roman" w:hAnsi="Times New Roman" w:cs="Times New Roman"/>
+          <w:sz w:val="24"/>
+          <w:szCs w:val="24"/>
+        </w:rPr>
+        <w:t>1.4.12-funcrel</w:t>
+      </w:r>
+      <w:r>
+        <w:rPr>
+          <w:rFonts w:ascii="Times New Roman" w:eastAsia="Times New Roman" w:hAnsi="Times New Roman" w:cs="Times New Roman"/>
+          <w:sz w:val="24"/>
+          <w:szCs w:val="24"/>
+        </w:rPr>
+        <w:t>)</w:t>
+      </w:r>
+    </w:p>
+    <w:p>
+      <w:pPr>
+        <w:pStyle w:val="ListParagraph"/>
+        <w:numPr>
+          <w:ilvl w:val="0"/>
+          <w:numId w:val="1"/>
+        </w:numPr>
+        <w:spacing w:after="0" w:line="240" w:lineRule="auto"/>
+        <w:rPr>
+          <w:rFonts w:ascii="Times New Roman" w:eastAsia="Times New Roman" w:hAnsi="Times New Roman" w:cs="Times New Roman"/>
+          <w:sz w:val="24"/>
+          <w:szCs w:val="24"/>
+        </w:rPr>
+      </w:pPr>
+      <w:proofErr w:type="spellStart"/>
+      <w:r>
+        <w:rPr>
+          <w:rFonts w:ascii="Times New Roman" w:eastAsia="Times New Roman" w:hAnsi="Times New Roman" w:cs="Times New Roman"/>
+          <w:sz w:val="24"/>
+          <w:szCs w:val="24"/>
+        </w:rPr>
+        <w:t>dotnetweb</w:t>
+      </w:r>
+      <w:proofErr w:type="spellEnd"/>
+      <w:r>
+        <w:rPr>
+          <w:rFonts w:ascii="Times New Roman" w:eastAsia="Times New Roman" w:hAnsi="Times New Roman" w:cs="Times New Roman"/>
+          <w:sz w:val="24"/>
+          <w:szCs w:val="24"/>
+        </w:rPr>
+        <w:t xml:space="preserve"> analyzer (version </w:t>
+      </w:r>
+      <w:r>
+        <w:rPr>
+          <w:rStyle w:val="hgkelc"/>
+        </w:rPr>
+        <w:t>≥</w:t>
+      </w:r>
+      <w:r>
+        <w:rPr>
+          <w:rFonts w:ascii="Times New Roman" w:eastAsia="Times New Roman" w:hAnsi="Times New Roman" w:cs="Times New Roman"/>
+          <w:sz w:val="24"/>
+          <w:szCs w:val="24"/>
+        </w:rPr>
+        <w:t xml:space="preserve"> </w:t>
+      </w:r>
+      <w:r>
+        <w:rPr>
+          <w:rFonts w:ascii="Times New Roman" w:eastAsia="Times New Roman" w:hAnsi="Times New Roman" w:cs="Times New Roman"/>
+          <w:sz w:val="24"/>
+          <w:szCs w:val="24"/>
+        </w:rPr>
+        <w:t>1.4.</w:t>
+      </w:r>
+      <w:r>
+        <w:rPr>
+          <w:rFonts w:ascii="Times New Roman" w:eastAsia="Times New Roman" w:hAnsi="Times New Roman" w:cs="Times New Roman"/>
+          <w:sz w:val="24"/>
+          <w:szCs w:val="24"/>
+        </w:rPr>
+        <w:t>8</w:t>
+      </w:r>
+      <w:r>
+        <w:rPr>
+          <w:rFonts w:ascii="Times New Roman" w:eastAsia="Times New Roman" w:hAnsi="Times New Roman" w:cs="Times New Roman"/>
+          <w:sz w:val="24"/>
+          <w:szCs w:val="24"/>
+        </w:rPr>
+        <w:t>-funcrel</w:t>
+      </w:r>
+      <w:r>
+        <w:rPr>
+          <w:rFonts w:ascii="Times New Roman" w:eastAsia="Times New Roman" w:hAnsi="Times New Roman" w:cs="Times New Roman"/>
+          <w:sz w:val="24"/>
+          <w:szCs w:val="24"/>
+        </w:rPr>
+        <w:t>)</w:t>
+      </w:r>
+    </w:p>
+    <w:p>
+      <w:pPr>
+        <w:spacing w:after="0" w:line="240" w:lineRule="auto"/>
+        <w:rPr>
+          <w:rFonts w:ascii="Times New Roman" w:eastAsia="Times New Roman" w:hAnsi="Times New Roman" w:cs="Times New Roman"/>
+          <w:sz w:val="40"/>
+          <w:szCs w:val="40"/>
+        </w:rPr>
+      </w:pPr>
+    </w:p>
+    <w:p>
+      <w:pPr>
+        <w:spacing w:after="0" w:line="240" w:lineRule="auto"/>
+        <w:rPr>
+          <w:rFonts w:ascii="Times New Roman" w:eastAsia="Times New Roman" w:hAnsi="Times New Roman" w:cs="Times New Roman"/>
+          <w:color w:val="9CC2E5" w:themeColor="accent5" w:themeTint="99"/>
+          <w:sz w:val="32"/>
+          <w:szCs w:val="32"/>
+        </w:rPr>
+      </w:pPr>
+      <w:r>
+        <w:rPr>
+          <w:rFonts w:ascii="Times New Roman" w:eastAsia="Times New Roman" w:hAnsi="Times New Roman" w:cs="Times New Roman"/>
+          <w:color w:val="9CC2E5" w:themeColor="accent5" w:themeTint="99"/>
+          <w:sz w:val="32"/>
+          <w:szCs w:val="32"/>
+        </w:rPr>
+        <w:t xml:space="preserve">New Quality Rules </w:t>
+      </w:r>
+    </w:p>
+    <w:p>
+      <w:pPr>
+        <w:spacing w:after="0" w:line="240" w:lineRule="auto"/>
+        <w:rPr>
+          <w:rFonts w:ascii="Times New Roman" w:eastAsia="Times New Roman" w:hAnsi="Times New Roman" w:cs="Times New Roman"/>
+          <w:sz w:val="24"/>
+          <w:szCs w:val="24"/>
+        </w:rPr>
+      </w:pPr>
+      <w:r>
+        <w:rPr>
+          <w:rFonts w:ascii="Times New Roman" w:eastAsia="Times New Roman" w:hAnsi="Times New Roman" w:cs="Times New Roman"/>
+          <w:sz w:val="24"/>
+          <w:szCs w:val="24"/>
+        </w:rPr>
+        <w:lastRenderedPageBreak/>
+        <w:t>2200076</w:t>
+      </w:r>
+      <w:r>
+        <w:rPr>
+          <w:rFonts w:ascii="Times New Roman" w:eastAsia="Times New Roman" w:hAnsi="Times New Roman" w:cs="Times New Roman"/>
+          <w:sz w:val="24"/>
+          <w:szCs w:val="24"/>
+        </w:rPr>
+        <w:t xml:space="preserve"> : </w:t>
+      </w:r>
+      <w:r>
+        <w:rPr>
+          <w:rFonts w:ascii="Times New Roman" w:eastAsia="Times New Roman" w:hAnsi="Times New Roman" w:cs="Times New Roman"/>
+          <w:sz w:val="24"/>
+          <w:szCs w:val="24"/>
+        </w:rPr>
+        <w:t>Avoid storing password in String</w:t>
+      </w:r>
+    </w:p>
+    <w:p>
+      <w:pPr>
+        <w:spacing w:after="0" w:line="240" w:lineRule="auto"/>
+        <w:rPr>
+          <w:rFonts w:ascii="Times New Roman" w:eastAsia="Times New Roman" w:hAnsi="Times New Roman" w:cs="Times New Roman"/>
+          <w:sz w:val="24"/>
+          <w:szCs w:val="24"/>
+        </w:rPr>
+      </w:pPr>
+    </w:p>
+    <w:p>
+      <w:pPr>
+        <w:spacing w:after="0" w:line="240" w:lineRule="auto"/>
+        <w:rPr>
+          <w:rFonts w:ascii="Times New Roman" w:eastAsia="Times New Roman" w:hAnsi="Times New Roman" w:cs="Times New Roman"/>
+          <w:sz w:val="24"/>
+          <w:szCs w:val="24"/>
+        </w:rPr>
+      </w:pPr>
+      <w:r>
+        <w:rPr>
+          <w:rFonts w:ascii="Times New Roman" w:eastAsia="Times New Roman" w:hAnsi="Times New Roman" w:cs="Times New Roman"/>
+          <w:sz w:val="24"/>
+          <w:szCs w:val="24"/>
+        </w:rPr>
+        <w:t xml:space="preserve">2200078 </w:t>
+      </w:r>
+      <w:r>
+        <w:rPr>
+          <w:rFonts w:ascii="Times New Roman" w:eastAsia="Times New Roman" w:hAnsi="Times New Roman" w:cs="Times New Roman"/>
+          <w:sz w:val="24"/>
+          <w:szCs w:val="24"/>
+        </w:rPr>
+        <w:t xml:space="preserve"> : </w:t>
+      </w:r>
+      <w:r>
+        <w:rPr>
+          <w:rFonts w:ascii="Times New Roman" w:eastAsia="Times New Roman" w:hAnsi="Times New Roman" w:cs="Times New Roman"/>
+          <w:sz w:val="24"/>
+          <w:szCs w:val="24"/>
+        </w:rPr>
+        <w:t>Avoid copying buffer without checking the size of input</w:t>
+      </w:r>
+    </w:p>
+    <w:p>
+      <w:pPr>
+        <w:spacing w:after="0" w:line="240" w:lineRule="auto"/>
+        <w:rPr>
+          <w:rFonts w:ascii="Times New Roman" w:eastAsia="Times New Roman" w:hAnsi="Times New Roman" w:cs="Times New Roman"/>
+          <w:sz w:val="24"/>
+          <w:szCs w:val="24"/>
+        </w:rPr>
+      </w:pPr>
+    </w:p>
+    <w:p>
+      <w:pPr>
+        <w:spacing w:after="0" w:line="240" w:lineRule="auto"/>
+        <w:rPr>
+          <w:rFonts w:ascii="Times New Roman" w:eastAsia="Times New Roman" w:hAnsi="Times New Roman" w:cs="Times New Roman"/>
+          <w:sz w:val="24"/>
+          <w:szCs w:val="24"/>
+        </w:rPr>
+      </w:pPr>
+    </w:p>
+    <w:p>
+      <w:pPr>
+        <w:spacing w:after="0" w:line="240" w:lineRule="auto"/>
+        <w:rPr>
+          <w:rFonts w:ascii="Times New Roman" w:eastAsia="Times New Roman" w:hAnsi="Times New Roman" w:cs="Times New Roman"/>
+          <w:color w:val="9CC2E5" w:themeColor="accent5" w:themeTint="99"/>
+          <w:sz w:val="32"/>
+          <w:szCs w:val="32"/>
+        </w:rPr>
+      </w:pPr>
+      <w:r>
+        <w:rPr>
+          <w:rFonts w:ascii="Times New Roman" w:eastAsia="Times New Roman" w:hAnsi="Times New Roman" w:cs="Times New Roman"/>
+          <w:color w:val="9CC2E5" w:themeColor="accent5" w:themeTint="99"/>
+          <w:sz w:val="32"/>
+          <w:szCs w:val="32"/>
+        </w:rPr>
+        <w:t xml:space="preserve">Known Issues </w:t>
+      </w:r>
+      <w:r>
+        <w:rPr>
+          <w:rFonts w:ascii="Times New Roman" w:eastAsia="Times New Roman" w:hAnsi="Times New Roman" w:cs="Times New Roman"/>
+          <w:color w:val="9CC2E5" w:themeColor="accent5" w:themeTint="99"/>
+          <w:sz w:val="32"/>
+          <w:szCs w:val="32"/>
+        </w:rPr>
+        <w:t>corrected</w:t>
+      </w:r>
+    </w:p>
+    <w:p>
+      <w:pPr>
+        <w:spacing w:after="0" w:line="240" w:lineRule="auto"/>
+        <w:rPr>
+          <w:rFonts w:ascii="Times New Roman" w:eastAsia="Times New Roman" w:hAnsi="Times New Roman" w:cs="Times New Roman"/>
+          <w:sz w:val="24"/>
+          <w:szCs w:val="24"/>
+        </w:rPr>
+      </w:pPr>
+    </w:p>
+    <w:p>
+      <w:pPr>
+        <w:spacing w:after="0" w:line="240" w:lineRule="auto"/>
+        <w:rPr>
+          <w:rFonts w:ascii="Times New Roman" w:eastAsia="Times New Roman" w:hAnsi="Times New Roman" w:cs="Times New Roman"/>
+          <w:sz w:val="24"/>
+          <w:szCs w:val="24"/>
+        </w:rPr>
+      </w:pPr>
+      <w:r>
+        <w:rPr>
+          <w:rFonts w:ascii="Times New Roman" w:eastAsia="Times New Roman" w:hAnsi="Times New Roman" w:cs="Times New Roman"/>
+          <w:sz w:val="24"/>
+          <w:szCs w:val="24"/>
+        </w:rPr>
+        <w:t>EINETRULES-11</w:t>
+      </w:r>
+      <w:r>
+        <w:rPr>
+          <w:rFonts w:ascii="Times New Roman" w:eastAsia="Times New Roman" w:hAnsi="Times New Roman" w:cs="Times New Roman"/>
+          <w:sz w:val="24"/>
+          <w:szCs w:val="24"/>
+        </w:rPr>
+        <w:t xml:space="preserve">2: </w:t>
+      </w:r>
+      <w:r>
+        <w:rPr>
+          <w:rFonts w:ascii="Times New Roman" w:eastAsia="Times New Roman" w:hAnsi="Times New Roman" w:cs="Times New Roman"/>
+          <w:sz w:val="24"/>
+          <w:szCs w:val="24"/>
+        </w:rPr>
+        <w:t>Wrong bookmark in rule 2200068 "Avoid unsafe object binding (.NET)"</w:t>
+      </w:r>
+    </w:p>
+    <w:p>
+      <w:pPr>
+        <w:spacing w:after="0" w:line="240" w:lineRule="auto"/>
+        <w:rPr>
+          <w:rFonts w:ascii="Times New Roman" w:eastAsia="Times New Roman" w:hAnsi="Times New Roman" w:cs="Times New Roman"/>
+          <w:sz w:val="24"/>
+          <w:szCs w:val="24"/>
+        </w:rPr>
+      </w:pPr>
+    </w:p>
+    <w:p>
+      <w:pPr>
+        <w:spacing w:after="0" w:line="240" w:lineRule="auto"/>
+        <w:rPr>
+          <w:rFonts w:ascii="Times New Roman" w:eastAsia="Times New Roman" w:hAnsi="Times New Roman" w:cs="Times New Roman"/>
+          <w:sz w:val="24"/>
+          <w:szCs w:val="24"/>
+        </w:rPr>
+      </w:pPr>
+      <w:r>
+        <w:rPr>
+          <w:rFonts w:ascii="Times New Roman" w:eastAsia="Times New Roman" w:hAnsi="Times New Roman" w:cs="Times New Roman"/>
+          <w:sz w:val="24"/>
+          <w:szCs w:val="24"/>
+        </w:rPr>
+        <w:t>EINETRULES-116</w:t>
+      </w:r>
+      <w:r>
+        <w:rPr>
+          <w:rFonts w:ascii="Times New Roman" w:eastAsia="Times New Roman" w:hAnsi="Times New Roman" w:cs="Times New Roman"/>
+          <w:sz w:val="24"/>
+          <w:szCs w:val="24"/>
+        </w:rPr>
+        <w:t xml:space="preserve">:  </w:t>
+      </w:r>
+      <w:r>
+        <w:rPr>
+          <w:rFonts w:ascii="Times New Roman" w:eastAsia="Times New Roman" w:hAnsi="Times New Roman" w:cs="Times New Roman"/>
+          <w:sz w:val="24"/>
+          <w:szCs w:val="24"/>
+        </w:rPr>
+        <w:t>False negative in rule 2200054 "Avoid Persist Security Info in connection string" when Persist Security Info is set to true with a string</w:t>
+      </w:r>
     </w:p>
     <w:p>
       <w:pPr>

</xml_diff>

<commit_message>
EINETRULES-118: update release note
</commit_message>
<xml_diff>
--- a/nuget/package_files/ReleaseNotes.docx
+++ b/nuget/package_files/ReleaseNotes.docx
@@ -292,7 +292,25 @@
           <w:sz w:val="24"/>
           <w:szCs w:val="24"/>
         </w:rPr>
-        <w:t xml:space="preserve">Following two quality rules have been rewritten to improve performance </w:t>
+        <w:t xml:space="preserve">Following two quality rules have been rewritten to improve </w:t>
+      </w:r>
+      <w:proofErr w:type="gramStart"/>
+      <w:r>
+        <w:rPr>
+          <w:rFonts w:ascii="Times New Roman" w:eastAsia="Times New Roman" w:hAnsi="Times New Roman" w:cs="Times New Roman"/>
+          <w:sz w:val="24"/>
+          <w:szCs w:val="24"/>
+        </w:rPr>
+        <w:t>performance</w:t>
+      </w:r>
+      <w:proofErr w:type="gramEnd"/>
+      <w:r>
+        <w:rPr>
+          <w:rFonts w:ascii="Times New Roman" w:eastAsia="Times New Roman" w:hAnsi="Times New Roman" w:cs="Times New Roman"/>
+          <w:sz w:val="24"/>
+          <w:szCs w:val="24"/>
+        </w:rPr>
+        <w:t xml:space="preserve"> </w:t>
       </w:r>
     </w:p>
     <w:p>
@@ -393,7 +411,25 @@
           <w:sz w:val="24"/>
           <w:szCs w:val="24"/>
         </w:rPr>
-        <w:t xml:space="preserve">Documentation of all QRs are now available in pdf format under doc folder. </w:t>
+        <w:t xml:space="preserve">Documentation of all QRs </w:t>
+      </w:r>
+      <w:proofErr w:type="gramStart"/>
+      <w:r>
+        <w:rPr>
+          <w:rFonts w:ascii="Times New Roman" w:eastAsia="Times New Roman" w:hAnsi="Times New Roman" w:cs="Times New Roman"/>
+          <w:sz w:val="24"/>
+          <w:szCs w:val="24"/>
+        </w:rPr>
+        <w:t>are</w:t>
+      </w:r>
+      <w:proofErr w:type="gramEnd"/>
+      <w:r>
+        <w:rPr>
+          <w:rFonts w:ascii="Times New Roman" w:eastAsia="Times New Roman" w:hAnsi="Times New Roman" w:cs="Times New Roman"/>
+          <w:sz w:val="24"/>
+          <w:szCs w:val="24"/>
+        </w:rPr>
+        <w:t xml:space="preserve"> now available in pdf format under doc folder. </w:t>
       </w:r>
     </w:p>
     <w:p>
@@ -452,7 +488,25 @@
           <w:sz w:val="24"/>
           <w:szCs w:val="24"/>
         </w:rPr>
-        <w:t xml:space="preserve">EINETRULES-52 (CAST Internal ID) : Incorrect bookmarks for few "2200034:For Loop Condition Should Be Invariant" </w:t>
+        <w:t>EINETRULES-52 (CAST Internal ID</w:t>
+      </w:r>
+      <w:proofErr w:type="gramStart"/>
+      <w:r>
+        <w:rPr>
+          <w:rFonts w:ascii="Times New Roman" w:eastAsia="Times New Roman" w:hAnsi="Times New Roman" w:cs="Times New Roman"/>
+          <w:sz w:val="24"/>
+          <w:szCs w:val="24"/>
+        </w:rPr>
+        <w:t>) :</w:t>
+      </w:r>
+      <w:proofErr w:type="gramEnd"/>
+      <w:r>
+        <w:rPr>
+          <w:rFonts w:ascii="Times New Roman" w:eastAsia="Times New Roman" w:hAnsi="Times New Roman" w:cs="Times New Roman"/>
+          <w:sz w:val="24"/>
+          <w:szCs w:val="24"/>
+        </w:rPr>
+        <w:t xml:space="preserve"> Incorrect bookmarks for few "2200034:For Loop Condition Should Be Invariant" </w:t>
       </w:r>
     </w:p>
     <w:p>
@@ -1005,6 +1059,7 @@
         <w:t xml:space="preserve">Mutable static fields of type </w:t>
       </w:r>
       <w:proofErr w:type="spellStart"/>
+      <w:proofErr w:type="gramStart"/>
       <w:r>
         <w:rPr>
           <w:rFonts w:ascii="Times New Roman" w:eastAsia="Times New Roman" w:hAnsi="Times New Roman" w:cs="Times New Roman"/>
@@ -1014,6 +1069,7 @@
         <w:t>System.Collections.Generic.ICollection</w:t>
       </w:r>
       <w:proofErr w:type="spellEnd"/>
+      <w:proofErr w:type="gramEnd"/>
       <w:r>
         <w:rPr>
           <w:rFonts w:ascii="Times New Roman" w:eastAsia="Times New Roman" w:hAnsi="Times New Roman" w:cs="Times New Roman"/>
@@ -1147,7 +1203,25 @@
           <w:sz w:val="24"/>
           <w:szCs w:val="24"/>
         </w:rPr>
-        <w:t xml:space="preserve">Documentation of all QRs are now available in pdf format under doc folder. </w:t>
+        <w:t xml:space="preserve">Documentation of all QRs </w:t>
+      </w:r>
+      <w:proofErr w:type="gramStart"/>
+      <w:r>
+        <w:rPr>
+          <w:rFonts w:ascii="Times New Roman" w:eastAsia="Times New Roman" w:hAnsi="Times New Roman" w:cs="Times New Roman"/>
+          <w:sz w:val="24"/>
+          <w:szCs w:val="24"/>
+        </w:rPr>
+        <w:t>are</w:t>
+      </w:r>
+      <w:proofErr w:type="gramEnd"/>
+      <w:r>
+        <w:rPr>
+          <w:rFonts w:ascii="Times New Roman" w:eastAsia="Times New Roman" w:hAnsi="Times New Roman" w:cs="Times New Roman"/>
+          <w:sz w:val="24"/>
+          <w:szCs w:val="24"/>
+        </w:rPr>
+        <w:t xml:space="preserve"> now available in pdf format under doc folder. </w:t>
       </w:r>
     </w:p>
     <w:p>
@@ -1206,7 +1280,25 @@
           <w:sz w:val="24"/>
           <w:szCs w:val="24"/>
         </w:rPr>
-        <w:t xml:space="preserve">EINETRULES-52 (CAST Internal ID) : Incorrect bookmarks for few "2200034:For Loop Condition Should Be Invariant" </w:t>
+        <w:t>EINETRULES-52 (CAST Internal ID</w:t>
+      </w:r>
+      <w:proofErr w:type="gramStart"/>
+      <w:r>
+        <w:rPr>
+          <w:rFonts w:ascii="Times New Roman" w:eastAsia="Times New Roman" w:hAnsi="Times New Roman" w:cs="Times New Roman"/>
+          <w:sz w:val="24"/>
+          <w:szCs w:val="24"/>
+        </w:rPr>
+        <w:t>) :</w:t>
+      </w:r>
+      <w:proofErr w:type="gramEnd"/>
+      <w:r>
+        <w:rPr>
+          <w:rFonts w:ascii="Times New Roman" w:eastAsia="Times New Roman" w:hAnsi="Times New Roman" w:cs="Times New Roman"/>
+          <w:sz w:val="24"/>
+          <w:szCs w:val="24"/>
+        </w:rPr>
+        <w:t xml:space="preserve"> Incorrect bookmarks for few "2200034:For Loop Condition Should Be Invariant" </w:t>
       </w:r>
     </w:p>
     <w:p>
@@ -1273,7 +1365,25 @@
           <w:sz w:val="24"/>
           <w:szCs w:val="24"/>
         </w:rPr>
-        <w:t>This version depends of the minimum version of 1.4.12-funcrel of dotnet analyzer.</w:t>
+        <w:t xml:space="preserve">This version depends </w:t>
+      </w:r>
+      <w:proofErr w:type="gramStart"/>
+      <w:r>
+        <w:rPr>
+          <w:rFonts w:ascii="Times New Roman" w:eastAsia="Times New Roman" w:hAnsi="Times New Roman" w:cs="Times New Roman"/>
+          <w:sz w:val="24"/>
+          <w:szCs w:val="24"/>
+        </w:rPr>
+        <w:t>of</w:t>
+      </w:r>
+      <w:proofErr w:type="gramEnd"/>
+      <w:r>
+        <w:rPr>
+          <w:rFonts w:ascii="Times New Roman" w:eastAsia="Times New Roman" w:hAnsi="Times New Roman" w:cs="Times New Roman"/>
+          <w:sz w:val="24"/>
+          <w:szCs w:val="24"/>
+        </w:rPr>
+        <w:t xml:space="preserve"> the minimum version of 1.4.12-funcrel of dotnet analyzer.</w:t>
       </w:r>
     </w:p>
     <w:p>
@@ -1628,7 +1738,25 @@
           <w:sz w:val="24"/>
           <w:szCs w:val="24"/>
         </w:rPr>
-        <w:t>This version depends of the minimum version of 1.4.12-funcrel of dotnet analyzer.</w:t>
+        <w:t xml:space="preserve">This version depends </w:t>
+      </w:r>
+      <w:proofErr w:type="gramStart"/>
+      <w:r>
+        <w:rPr>
+          <w:rFonts w:ascii="Times New Roman" w:eastAsia="Times New Roman" w:hAnsi="Times New Roman" w:cs="Times New Roman"/>
+          <w:sz w:val="24"/>
+          <w:szCs w:val="24"/>
+        </w:rPr>
+        <w:t>of</w:t>
+      </w:r>
+      <w:proofErr w:type="gramEnd"/>
+      <w:r>
+        <w:rPr>
+          <w:rFonts w:ascii="Times New Roman" w:eastAsia="Times New Roman" w:hAnsi="Times New Roman" w:cs="Times New Roman"/>
+          <w:sz w:val="24"/>
+          <w:szCs w:val="24"/>
+        </w:rPr>
+        <w:t xml:space="preserve"> the minimum version of 1.4.12-funcrel of dotnet analyzer.</w:t>
       </w:r>
     </w:p>
     <w:p>
@@ -2696,6 +2824,7 @@
           <w:szCs w:val="24"/>
         </w:rPr>
       </w:pPr>
+      <w:proofErr w:type="gramStart"/>
       <w:r>
         <w:rPr>
           <w:rFonts w:ascii="Times New Roman" w:eastAsia="Times New Roman" w:hAnsi="Times New Roman" w:cs="Times New Roman"/>
@@ -2711,7 +2840,16 @@
           <w:sz w:val="24"/>
           <w:szCs w:val="24"/>
         </w:rPr>
-        <w:t xml:space="preserve"> : </w:t>
+        <w:t xml:space="preserve"> :</w:t>
+      </w:r>
+      <w:proofErr w:type="gramEnd"/>
+      <w:r>
+        <w:rPr>
+          <w:rFonts w:ascii="Times New Roman" w:eastAsia="Times New Roman" w:hAnsi="Times New Roman" w:cs="Times New Roman"/>
+          <w:sz w:val="24"/>
+          <w:szCs w:val="24"/>
+        </w:rPr>
+        <w:t xml:space="preserve"> </w:t>
       </w:r>
       <w:r>
         <w:rPr>
@@ -2741,6 +2879,7 @@
           <w:szCs w:val="24"/>
         </w:rPr>
       </w:pPr>
+      <w:proofErr w:type="gramStart"/>
       <w:r>
         <w:rPr>
           <w:rFonts w:ascii="Times New Roman" w:eastAsia="Times New Roman" w:hAnsi="Times New Roman" w:cs="Times New Roman"/>
@@ -2755,7 +2894,16 @@
           <w:sz w:val="24"/>
           <w:szCs w:val="24"/>
         </w:rPr>
-        <w:t xml:space="preserve"> : </w:t>
+        <w:t xml:space="preserve"> :</w:t>
+      </w:r>
+      <w:proofErr w:type="gramEnd"/>
+      <w:r>
+        <w:rPr>
+          <w:rFonts w:ascii="Times New Roman" w:eastAsia="Times New Roman" w:hAnsi="Times New Roman" w:cs="Times New Roman"/>
+          <w:sz w:val="24"/>
+          <w:szCs w:val="24"/>
+        </w:rPr>
+        <w:t xml:space="preserve"> </w:t>
       </w:r>
       <w:r>
         <w:rPr>
@@ -2765,6 +2913,172 @@
         </w:rPr>
         <w:t>Avoid copying buffer without checking the size of input</w:t>
       </w:r>
+    </w:p>
+    <w:p>
+      <w:pPr>
+        <w:spacing w:after="0" w:line="240" w:lineRule="auto"/>
+        <w:rPr>
+          <w:rFonts w:ascii="Times New Roman" w:eastAsia="Times New Roman" w:hAnsi="Times New Roman" w:cs="Times New Roman"/>
+          <w:sz w:val="24"/>
+          <w:szCs w:val="24"/>
+        </w:rPr>
+      </w:pPr>
+    </w:p>
+    <w:p>
+      <w:pPr>
+        <w:spacing w:after="0" w:line="240" w:lineRule="auto"/>
+        <w:rPr>
+          <w:rFonts w:ascii="Times New Roman" w:eastAsia="Times New Roman" w:hAnsi="Times New Roman" w:cs="Times New Roman"/>
+          <w:sz w:val="24"/>
+          <w:szCs w:val="24"/>
+        </w:rPr>
+      </w:pPr>
+      <w:proofErr w:type="gramStart"/>
+      <w:r>
+        <w:rPr>
+          <w:rFonts w:ascii="Times New Roman" w:eastAsia="Times New Roman" w:hAnsi="Times New Roman" w:cs="Times New Roman"/>
+          <w:sz w:val="24"/>
+          <w:szCs w:val="24"/>
+        </w:rPr>
+        <w:t>2200080 :</w:t>
+      </w:r>
+      <w:proofErr w:type="gramEnd"/>
+      <w:r>
+        <w:rPr>
+          <w:rFonts w:ascii="Times New Roman" w:eastAsia="Times New Roman" w:hAnsi="Times New Roman" w:cs="Times New Roman"/>
+          <w:sz w:val="24"/>
+          <w:szCs w:val="24"/>
+        </w:rPr>
+        <w:t xml:space="preserve"> </w:t>
+      </w:r>
+      <w:r>
+        <w:rPr>
+          <w:rFonts w:ascii="Times New Roman" w:eastAsia="Times New Roman" w:hAnsi="Times New Roman" w:cs="Times New Roman"/>
+          <w:sz w:val="24"/>
+          <w:szCs w:val="24"/>
+        </w:rPr>
+        <w:t xml:space="preserve">Avoid using </w:t>
+      </w:r>
+      <w:proofErr w:type="spellStart"/>
+      <w:r>
+        <w:rPr>
+          <w:rFonts w:ascii="Times New Roman" w:eastAsia="Times New Roman" w:hAnsi="Times New Roman" w:cs="Times New Roman"/>
+          <w:sz w:val="24"/>
+          <w:szCs w:val="24"/>
+        </w:rPr>
+        <w:t>Thread.Sleep</w:t>
+      </w:r>
+      <w:proofErr w:type="spellEnd"/>
+      <w:r>
+        <w:rPr>
+          <w:rFonts w:ascii="Times New Roman" w:eastAsia="Times New Roman" w:hAnsi="Times New Roman" w:cs="Times New Roman"/>
+          <w:sz w:val="24"/>
+          <w:szCs w:val="24"/>
+        </w:rPr>
+        <w:t xml:space="preserve"> with dynamic parameter in a controller action</w:t>
+      </w:r>
+    </w:p>
+    <w:p>
+      <w:pPr>
+        <w:spacing w:after="0" w:line="240" w:lineRule="auto"/>
+        <w:rPr>
+          <w:rFonts w:ascii="Times New Roman" w:eastAsia="Times New Roman" w:hAnsi="Times New Roman" w:cs="Times New Roman"/>
+          <w:sz w:val="24"/>
+          <w:szCs w:val="24"/>
+        </w:rPr>
+      </w:pPr>
+    </w:p>
+    <w:p>
+      <w:pPr>
+        <w:spacing w:after="0" w:line="240" w:lineRule="auto"/>
+        <w:rPr>
+          <w:rFonts w:ascii="Times New Roman" w:eastAsia="Times New Roman" w:hAnsi="Times New Roman" w:cs="Times New Roman"/>
+          <w:sz w:val="24"/>
+          <w:szCs w:val="24"/>
+        </w:rPr>
+      </w:pPr>
+      <w:proofErr w:type="gramStart"/>
+      <w:r>
+        <w:rPr>
+          <w:rFonts w:ascii="Times New Roman" w:eastAsia="Times New Roman" w:hAnsi="Times New Roman" w:cs="Times New Roman"/>
+          <w:sz w:val="24"/>
+          <w:szCs w:val="24"/>
+        </w:rPr>
+        <w:t>2200082 :</w:t>
+      </w:r>
+      <w:proofErr w:type="gramEnd"/>
+      <w:r>
+        <w:rPr>
+          <w:rFonts w:ascii="Times New Roman" w:eastAsia="Times New Roman" w:hAnsi="Times New Roman" w:cs="Times New Roman"/>
+          <w:sz w:val="24"/>
+          <w:szCs w:val="24"/>
+        </w:rPr>
+        <w:t xml:space="preserve"> </w:t>
+      </w:r>
+      <w:r>
+        <w:rPr>
+          <w:rFonts w:ascii="Times New Roman" w:eastAsia="Times New Roman" w:hAnsi="Times New Roman" w:cs="Times New Roman"/>
+          <w:sz w:val="24"/>
+          <w:szCs w:val="24"/>
+        </w:rPr>
+        <w:t>Ensure to enable column encryption in connection string</w:t>
+      </w:r>
+    </w:p>
+    <w:p>
+      <w:pPr>
+        <w:spacing w:after="0" w:line="240" w:lineRule="auto"/>
+        <w:rPr>
+          <w:rFonts w:ascii="Times New Roman" w:eastAsia="Times New Roman" w:hAnsi="Times New Roman" w:cs="Times New Roman"/>
+          <w:sz w:val="24"/>
+          <w:szCs w:val="24"/>
+        </w:rPr>
+      </w:pPr>
+    </w:p>
+    <w:p>
+      <w:pPr>
+        <w:spacing w:after="0" w:line="240" w:lineRule="auto"/>
+        <w:rPr>
+          <w:rFonts w:ascii="Times New Roman" w:eastAsia="Times New Roman" w:hAnsi="Times New Roman" w:cs="Times New Roman"/>
+          <w:sz w:val="24"/>
+          <w:szCs w:val="24"/>
+        </w:rPr>
+      </w:pPr>
+      <w:proofErr w:type="gramStart"/>
+      <w:r>
+        <w:rPr>
+          <w:rFonts w:ascii="Times New Roman" w:eastAsia="Times New Roman" w:hAnsi="Times New Roman" w:cs="Times New Roman"/>
+          <w:sz w:val="24"/>
+          <w:szCs w:val="24"/>
+        </w:rPr>
+        <w:t>2200084 :</w:t>
+      </w:r>
+      <w:proofErr w:type="gramEnd"/>
+      <w:r>
+        <w:rPr>
+          <w:rFonts w:ascii="Times New Roman" w:eastAsia="Times New Roman" w:hAnsi="Times New Roman" w:cs="Times New Roman"/>
+          <w:sz w:val="24"/>
+          <w:szCs w:val="24"/>
+        </w:rPr>
+        <w:t xml:space="preserve"> </w:t>
+      </w:r>
+      <w:r>
+        <w:rPr>
+          <w:rFonts w:ascii="Times New Roman" w:eastAsia="Times New Roman" w:hAnsi="Times New Roman" w:cs="Times New Roman"/>
+          <w:sz w:val="24"/>
+          <w:szCs w:val="24"/>
+        </w:rPr>
+        <w:t xml:space="preserve">Avoid static variable modification in methods for class inheriting from </w:t>
+      </w:r>
+      <w:proofErr w:type="spellStart"/>
+      <w:r>
+        <w:rPr>
+          <w:rFonts w:ascii="Times New Roman" w:eastAsia="Times New Roman" w:hAnsi="Times New Roman" w:cs="Times New Roman"/>
+          <w:sz w:val="24"/>
+          <w:szCs w:val="24"/>
+        </w:rPr>
+        <w:t>System.Web.UI.Page</w:t>
+      </w:r>
+      <w:proofErr w:type="spellEnd"/>
     </w:p>
     <w:p>
       <w:pPr>
@@ -2805,6 +3119,7 @@
         </w:rPr>
         <w:t xml:space="preserve">Known Issues </w:t>
       </w:r>
+      <w:proofErr w:type="gramStart"/>
       <w:r>
         <w:rPr>
           <w:rFonts w:ascii="Times New Roman" w:eastAsia="Times New Roman" w:hAnsi="Times New Roman" w:cs="Times New Roman"/>
@@ -2814,6 +3129,7 @@
         </w:rPr>
         <w:t>corrected</w:t>
       </w:r>
+      <w:proofErr w:type="gramEnd"/>
     </w:p>
     <w:p>
       <w:pPr>
@@ -2900,8 +3216,18 @@
           <w:sz w:val="24"/>
           <w:szCs w:val="24"/>
         </w:rPr>
-        <w:t>False negative in rule 2200054 "Avoid Persist Security Info in connection string" when Persist Security Info is set to true with a string</w:t>
-      </w:r>
+        <w:t xml:space="preserve">False negative in rule 2200054 "Avoid Persist Security Info in connection string" when Persist Security Info is set to true with a </w:t>
+      </w:r>
+      <w:proofErr w:type="gramStart"/>
+      <w:r>
+        <w:rPr>
+          <w:rFonts w:ascii="Times New Roman" w:eastAsia="Times New Roman" w:hAnsi="Times New Roman" w:cs="Times New Roman"/>
+          <w:sz w:val="24"/>
+          <w:szCs w:val="24"/>
+        </w:rPr>
+        <w:t>string</w:t>
+      </w:r>
+      <w:proofErr w:type="gramEnd"/>
     </w:p>
     <w:p>
       <w:pPr>

</xml_diff>

<commit_message>
EINETRULES-117: update release notes
</commit_message>
<xml_diff>
--- a/nuget/package_files/ReleaseNotes.docx
+++ b/nuget/package_files/ReleaseNotes.docx
@@ -2912,70 +2912,6 @@
           <w:szCs w:val="24"/>
         </w:rPr>
         <w:t>Avoid copying buffer without checking the size of input</w:t>
-      </w:r>
-    </w:p>
-    <w:p>
-      <w:pPr>
-        <w:spacing w:after="0" w:line="240" w:lineRule="auto"/>
-        <w:rPr>
-          <w:rFonts w:ascii="Times New Roman" w:eastAsia="Times New Roman" w:hAnsi="Times New Roman" w:cs="Times New Roman"/>
-          <w:sz w:val="24"/>
-          <w:szCs w:val="24"/>
-        </w:rPr>
-      </w:pPr>
-    </w:p>
-    <w:p>
-      <w:pPr>
-        <w:spacing w:after="0" w:line="240" w:lineRule="auto"/>
-        <w:rPr>
-          <w:rFonts w:ascii="Times New Roman" w:eastAsia="Times New Roman" w:hAnsi="Times New Roman" w:cs="Times New Roman"/>
-          <w:sz w:val="24"/>
-          <w:szCs w:val="24"/>
-        </w:rPr>
-      </w:pPr>
-      <w:proofErr w:type="gramStart"/>
-      <w:r>
-        <w:rPr>
-          <w:rFonts w:ascii="Times New Roman" w:eastAsia="Times New Roman" w:hAnsi="Times New Roman" w:cs="Times New Roman"/>
-          <w:sz w:val="24"/>
-          <w:szCs w:val="24"/>
-        </w:rPr>
-        <w:t>2200080 :</w:t>
-      </w:r>
-      <w:proofErr w:type="gramEnd"/>
-      <w:r>
-        <w:rPr>
-          <w:rFonts w:ascii="Times New Roman" w:eastAsia="Times New Roman" w:hAnsi="Times New Roman" w:cs="Times New Roman"/>
-          <w:sz w:val="24"/>
-          <w:szCs w:val="24"/>
-        </w:rPr>
-        <w:t xml:space="preserve"> </w:t>
-      </w:r>
-      <w:r>
-        <w:rPr>
-          <w:rFonts w:ascii="Times New Roman" w:eastAsia="Times New Roman" w:hAnsi="Times New Roman" w:cs="Times New Roman"/>
-          <w:sz w:val="24"/>
-          <w:szCs w:val="24"/>
-        </w:rPr>
-        <w:t xml:space="preserve">Avoid using </w:t>
-      </w:r>
-      <w:proofErr w:type="spellStart"/>
-      <w:r>
-        <w:rPr>
-          <w:rFonts w:ascii="Times New Roman" w:eastAsia="Times New Roman" w:hAnsi="Times New Roman" w:cs="Times New Roman"/>
-          <w:sz w:val="24"/>
-          <w:szCs w:val="24"/>
-        </w:rPr>
-        <w:t>Thread.Sleep</w:t>
-      </w:r>
-      <w:proofErr w:type="spellEnd"/>
-      <w:r>
-        <w:rPr>
-          <w:rFonts w:ascii="Times New Roman" w:eastAsia="Times New Roman" w:hAnsi="Times New Roman" w:cs="Times New Roman"/>
-          <w:sz w:val="24"/>
-          <w:szCs w:val="24"/>
-        </w:rPr>
-        <w:t xml:space="preserve"> with dynamic parameter in a controller action</w:t>
       </w:r>
     </w:p>
     <w:p>

</xml_diff>

<commit_message>
EINETRULES-124: update release note
</commit_message>
<xml_diff>
--- a/nuget/package_files/ReleaseNotes.docx
+++ b/nuget/package_files/ReleaseNotes.docx
@@ -1,6 +1,6 @@
 
 <file path=word/document.xml><?xml version="1.0" encoding="utf-8"?>
-<w:document xmlns:wpc="http://schemas.microsoft.com/office/word/2010/wordprocessingCanvas" xmlns:cx="http://schemas.microsoft.com/office/drawing/2014/chartex" xmlns:cx1="http://schemas.microsoft.com/office/drawing/2015/9/8/chartex" xmlns:cx2="http://schemas.microsoft.com/office/drawing/2015/10/21/chartex" xmlns:cx3="http://schemas.microsoft.com/office/drawing/2016/5/9/chartex" xmlns:cx4="http://schemas.microsoft.com/office/drawing/2016/5/10/chartex" xmlns:cx5="http://schemas.microsoft.com/office/drawing/2016/5/11/chartex" xmlns:cx6="http://schemas.microsoft.com/office/drawing/2016/5/12/chartex" xmlns:cx7="http://schemas.microsoft.com/office/drawing/2016/5/13/chartex" xmlns:cx8="http://schemas.microsoft.com/office/drawing/2016/5/14/chartex" xmlns:mc="http://schemas.openxmlformats.org/markup-compatibility/2006" xmlns:aink="http://schemas.microsoft.com/office/drawing/2016/ink" xmlns:am3d="http://schemas.microsoft.com/office/drawing/2017/model3d" xmlns:o="urn:schemas-microsoft-com:office:office" xmlns:oel="http://schemas.microsoft.com/office/2019/extlst" xmlns:r="http://schemas.openxmlformats.org/officeDocument/2006/relationships" xmlns:m="http://schemas.openxmlformats.org/officeDocument/2006/math" xmlns:v="urn:schemas-microsoft-com:vml" xmlns:wp14="http://schemas.microsoft.com/office/word/2010/wordprocessingDrawing" xmlns:wp="http://schemas.openxmlformats.org/drawingml/2006/wordprocessingDrawing" xmlns:w10="urn:schemas-microsoft-com:office:word" xmlns:w="http://schemas.openxmlformats.org/wordprocessingml/2006/main" xmlns:w14="http://schemas.microsoft.com/office/word/2010/wordml" xmlns:w15="http://schemas.microsoft.com/office/word/2012/wordml" xmlns:w16cex="http://schemas.microsoft.com/office/word/2018/wordml/cex" xmlns:w16cid="http://schemas.microsoft.com/office/word/2016/wordml/cid" xmlns:w16="http://schemas.microsoft.com/office/word/2018/wordml" xmlns:w16sdtdh="http://schemas.microsoft.com/office/word/2020/wordml/sdtdatahash" xmlns:w16se="http://schemas.microsoft.com/office/word/2015/wordml/symex" xmlns:wpg="http://schemas.microsoft.com/office/word/2010/wordprocessingGroup" xmlns:wpi="http://schemas.microsoft.com/office/word/2010/wordprocessingInk" xmlns:wne="http://schemas.microsoft.com/office/word/2006/wordml" xmlns:wps="http://schemas.microsoft.com/office/word/2010/wordprocessingShape" mc:Ignorable="w14 w15 w16se w16cid w16 w16cex w16sdtdh wp14">
+<w:document xmlns:wpc="http://schemas.microsoft.com/office/word/2010/wordprocessingCanvas" xmlns:cx="http://schemas.microsoft.com/office/drawing/2014/chartex" xmlns:cx1="http://schemas.microsoft.com/office/drawing/2015/9/8/chartex" xmlns:cx2="http://schemas.microsoft.com/office/drawing/2015/10/21/chartex" xmlns:cx3="http://schemas.microsoft.com/office/drawing/2016/5/9/chartex" xmlns:cx4="http://schemas.microsoft.com/office/drawing/2016/5/10/chartex" xmlns:cx5="http://schemas.microsoft.com/office/drawing/2016/5/11/chartex" xmlns:cx6="http://schemas.microsoft.com/office/drawing/2016/5/12/chartex" xmlns:cx7="http://schemas.microsoft.com/office/drawing/2016/5/13/chartex" xmlns:cx8="http://schemas.microsoft.com/office/drawing/2016/5/14/chartex" xmlns:mc="http://schemas.openxmlformats.org/markup-compatibility/2006" xmlns:aink="http://schemas.microsoft.com/office/drawing/2016/ink" xmlns:am3d="http://schemas.microsoft.com/office/drawing/2017/model3d" xmlns:o="urn:schemas-microsoft-com:office:office" xmlns:oel="http://schemas.microsoft.com/office/2019/extlst" xmlns:r="http://schemas.openxmlformats.org/officeDocument/2006/relationships" xmlns:m="http://schemas.openxmlformats.org/officeDocument/2006/math" xmlns:v="urn:schemas-microsoft-com:vml" xmlns:wp14="http://schemas.microsoft.com/office/word/2010/wordprocessingDrawing" xmlns:wp="http://schemas.openxmlformats.org/drawingml/2006/wordprocessingDrawing" xmlns:w10="urn:schemas-microsoft-com:office:word" xmlns:w="http://schemas.openxmlformats.org/wordprocessingml/2006/main" xmlns:w14="http://schemas.microsoft.com/office/word/2010/wordml" xmlns:w15="http://schemas.microsoft.com/office/word/2012/wordml" xmlns:w16cex="http://schemas.microsoft.com/office/word/2018/wordml/cex" xmlns:w16cid="http://schemas.microsoft.com/office/word/2016/wordml/cid" xmlns:w16="http://schemas.microsoft.com/office/word/2018/wordml" xmlns:w16du="http://schemas.microsoft.com/office/word/2023/wordml/word16du" xmlns:w16sdtdh="http://schemas.microsoft.com/office/word/2020/wordml/sdtdatahash" xmlns:w16se="http://schemas.microsoft.com/office/word/2015/wordml/symex" xmlns:wpg="http://schemas.microsoft.com/office/word/2010/wordprocessingGroup" xmlns:wpi="http://schemas.microsoft.com/office/word/2010/wordprocessingInk" xmlns:wne="http://schemas.microsoft.com/office/word/2006/wordml" xmlns:wps="http://schemas.microsoft.com/office/word/2010/wordprocessingShape" mc:Ignorable="w14 w15 w16se w16cid w16 w16cex w16sdtdh wp14">
   <w:body>
     <w:p>
       <w:pPr>
@@ -3035,6 +3035,220 @@
           <w:szCs w:val="24"/>
         </w:rPr>
       </w:pPr>
+      <w:proofErr w:type="gramStart"/>
+      <w:r>
+        <w:rPr>
+          <w:rFonts w:ascii="Times New Roman" w:eastAsia="Times New Roman" w:hAnsi="Times New Roman" w:cs="Times New Roman"/>
+          <w:sz w:val="24"/>
+          <w:szCs w:val="24"/>
+        </w:rPr>
+        <w:t>220008</w:t>
+      </w:r>
+      <w:r>
+        <w:rPr>
+          <w:rFonts w:ascii="Times New Roman" w:eastAsia="Times New Roman" w:hAnsi="Times New Roman" w:cs="Times New Roman"/>
+          <w:sz w:val="24"/>
+          <w:szCs w:val="24"/>
+        </w:rPr>
+        <w:t>6</w:t>
+      </w:r>
+      <w:r>
+        <w:rPr>
+          <w:rFonts w:ascii="Times New Roman" w:eastAsia="Times New Roman" w:hAnsi="Times New Roman" w:cs="Times New Roman"/>
+          <w:sz w:val="24"/>
+          <w:szCs w:val="24"/>
+        </w:rPr>
+        <w:t xml:space="preserve"> :</w:t>
+      </w:r>
+      <w:proofErr w:type="gramEnd"/>
+      <w:r>
+        <w:rPr>
+          <w:rFonts w:ascii="Times New Roman" w:eastAsia="Times New Roman" w:hAnsi="Times New Roman" w:cs="Times New Roman"/>
+          <w:sz w:val="24"/>
+          <w:szCs w:val="24"/>
+        </w:rPr>
+        <w:t xml:space="preserve"> </w:t>
+      </w:r>
+      <w:r>
+        <w:rPr>
+          <w:rFonts w:ascii="Times New Roman" w:eastAsia="Times New Roman" w:hAnsi="Times New Roman" w:cs="Times New Roman"/>
+          <w:sz w:val="24"/>
+          <w:szCs w:val="24"/>
+        </w:rPr>
+        <w:t>Ensure to set both 'Encrypt' and '</w:t>
+      </w:r>
+      <w:proofErr w:type="spellStart"/>
+      <w:r>
+        <w:rPr>
+          <w:rFonts w:ascii="Times New Roman" w:eastAsia="Times New Roman" w:hAnsi="Times New Roman" w:cs="Times New Roman"/>
+          <w:sz w:val="24"/>
+          <w:szCs w:val="24"/>
+        </w:rPr>
+        <w:t>TrustServerCertificate</w:t>
+      </w:r>
+      <w:proofErr w:type="spellEnd"/>
+      <w:r>
+        <w:rPr>
+          <w:rFonts w:ascii="Times New Roman" w:eastAsia="Times New Roman" w:hAnsi="Times New Roman" w:cs="Times New Roman"/>
+          <w:sz w:val="24"/>
+          <w:szCs w:val="24"/>
+        </w:rPr>
+        <w:t>' to true when connecting to a SQL Server</w:t>
+      </w:r>
+    </w:p>
+    <w:p>
+      <w:pPr>
+        <w:spacing w:after="0" w:line="240" w:lineRule="auto"/>
+        <w:rPr>
+          <w:rFonts w:ascii="Times New Roman" w:eastAsia="Times New Roman" w:hAnsi="Times New Roman" w:cs="Times New Roman"/>
+          <w:sz w:val="24"/>
+          <w:szCs w:val="24"/>
+        </w:rPr>
+      </w:pPr>
+    </w:p>
+    <w:p>
+      <w:pPr>
+        <w:spacing w:after="0" w:line="240" w:lineRule="auto"/>
+        <w:rPr>
+          <w:rFonts w:ascii="Times New Roman" w:eastAsia="Times New Roman" w:hAnsi="Times New Roman" w:cs="Times New Roman"/>
+          <w:sz w:val="24"/>
+          <w:szCs w:val="24"/>
+        </w:rPr>
+      </w:pPr>
+      <w:proofErr w:type="gramStart"/>
+      <w:r>
+        <w:rPr>
+          <w:rFonts w:ascii="Times New Roman" w:eastAsia="Times New Roman" w:hAnsi="Times New Roman" w:cs="Times New Roman"/>
+          <w:sz w:val="24"/>
+          <w:szCs w:val="24"/>
+        </w:rPr>
+        <w:t>220008</w:t>
+      </w:r>
+      <w:r>
+        <w:rPr>
+          <w:rFonts w:ascii="Times New Roman" w:eastAsia="Times New Roman" w:hAnsi="Times New Roman" w:cs="Times New Roman"/>
+          <w:sz w:val="24"/>
+          <w:szCs w:val="24"/>
+        </w:rPr>
+        <w:t>8</w:t>
+      </w:r>
+      <w:r>
+        <w:rPr>
+          <w:rFonts w:ascii="Times New Roman" w:eastAsia="Times New Roman" w:hAnsi="Times New Roman" w:cs="Times New Roman"/>
+          <w:sz w:val="24"/>
+          <w:szCs w:val="24"/>
+        </w:rPr>
+        <w:t xml:space="preserve"> :</w:t>
+      </w:r>
+      <w:proofErr w:type="gramEnd"/>
+      <w:r>
+        <w:rPr>
+          <w:rFonts w:ascii="Times New Roman" w:eastAsia="Times New Roman" w:hAnsi="Times New Roman" w:cs="Times New Roman"/>
+          <w:sz w:val="24"/>
+          <w:szCs w:val="24"/>
+        </w:rPr>
+        <w:t xml:space="preserve"> </w:t>
+      </w:r>
+      <w:r>
+        <w:rPr>
+          <w:rFonts w:ascii="Times New Roman" w:eastAsia="Times New Roman" w:hAnsi="Times New Roman" w:cs="Times New Roman"/>
+          <w:sz w:val="24"/>
+          <w:szCs w:val="24"/>
+        </w:rPr>
+        <w:t>Avoid Insufficient Session Expiration in config file(.NET)</w:t>
+      </w:r>
+    </w:p>
+    <w:p>
+      <w:pPr>
+        <w:spacing w:after="0" w:line="240" w:lineRule="auto"/>
+        <w:rPr>
+          <w:rFonts w:ascii="Times New Roman" w:eastAsia="Times New Roman" w:hAnsi="Times New Roman" w:cs="Times New Roman"/>
+          <w:sz w:val="24"/>
+          <w:szCs w:val="24"/>
+        </w:rPr>
+      </w:pPr>
+    </w:p>
+    <w:p>
+      <w:pPr>
+        <w:spacing w:after="0" w:line="240" w:lineRule="auto"/>
+        <w:rPr>
+          <w:rFonts w:ascii="Times New Roman" w:eastAsia="Times New Roman" w:hAnsi="Times New Roman" w:cs="Times New Roman"/>
+          <w:sz w:val="24"/>
+          <w:szCs w:val="24"/>
+        </w:rPr>
+      </w:pPr>
+      <w:proofErr w:type="gramStart"/>
+      <w:r>
+        <w:rPr>
+          <w:rFonts w:ascii="Times New Roman" w:eastAsia="Times New Roman" w:hAnsi="Times New Roman" w:cs="Times New Roman"/>
+          <w:sz w:val="24"/>
+          <w:szCs w:val="24"/>
+        </w:rPr>
+        <w:t>22000</w:t>
+      </w:r>
+      <w:r>
+        <w:rPr>
+          <w:rFonts w:ascii="Times New Roman" w:eastAsia="Times New Roman" w:hAnsi="Times New Roman" w:cs="Times New Roman"/>
+          <w:sz w:val="24"/>
+          <w:szCs w:val="24"/>
+        </w:rPr>
+        <w:t>90</w:t>
+      </w:r>
+      <w:r>
+        <w:rPr>
+          <w:rFonts w:ascii="Times New Roman" w:eastAsia="Times New Roman" w:hAnsi="Times New Roman" w:cs="Times New Roman"/>
+          <w:sz w:val="24"/>
+          <w:szCs w:val="24"/>
+        </w:rPr>
+        <w:t xml:space="preserve"> :</w:t>
+      </w:r>
+      <w:proofErr w:type="gramEnd"/>
+      <w:r>
+        <w:rPr>
+          <w:rFonts w:ascii="Times New Roman" w:eastAsia="Times New Roman" w:hAnsi="Times New Roman" w:cs="Times New Roman"/>
+          <w:sz w:val="24"/>
+          <w:szCs w:val="24"/>
+        </w:rPr>
+        <w:t xml:space="preserve"> </w:t>
+      </w:r>
+      <w:r>
+        <w:rPr>
+          <w:rFonts w:ascii="Times New Roman" w:eastAsia="Times New Roman" w:hAnsi="Times New Roman" w:cs="Times New Roman"/>
+          <w:sz w:val="24"/>
+          <w:szCs w:val="24"/>
+        </w:rPr>
+        <w:t>Avoid exposed dangerous method</w:t>
+      </w:r>
+    </w:p>
+    <w:p>
+      <w:pPr>
+        <w:spacing w:after="0" w:line="240" w:lineRule="auto"/>
+        <w:rPr>
+          <w:rFonts w:ascii="Times New Roman" w:eastAsia="Times New Roman" w:hAnsi="Times New Roman" w:cs="Times New Roman"/>
+          <w:sz w:val="24"/>
+          <w:szCs w:val="24"/>
+        </w:rPr>
+      </w:pPr>
+    </w:p>
+    <w:p>
+      <w:pPr>
+        <w:spacing w:after="0" w:line="240" w:lineRule="auto"/>
+        <w:rPr>
+          <w:rFonts w:ascii="Times New Roman" w:eastAsia="Times New Roman" w:hAnsi="Times New Roman" w:cs="Times New Roman"/>
+          <w:sz w:val="24"/>
+          <w:szCs w:val="24"/>
+        </w:rPr>
+      </w:pPr>
+    </w:p>
+    <w:p>
+      <w:pPr>
+        <w:spacing w:after="0" w:line="240" w:lineRule="auto"/>
+        <w:rPr>
+          <w:rFonts w:ascii="Times New Roman" w:eastAsia="Times New Roman" w:hAnsi="Times New Roman" w:cs="Times New Roman"/>
+          <w:sz w:val="24"/>
+          <w:szCs w:val="24"/>
+        </w:rPr>
+      </w:pPr>
     </w:p>
     <w:p>
       <w:pPr>
@@ -3164,6 +3378,126 @@
         <w:t>string</w:t>
       </w:r>
       <w:proofErr w:type="gramEnd"/>
+    </w:p>
+    <w:p>
+      <w:pPr>
+        <w:spacing w:after="0" w:line="240" w:lineRule="auto"/>
+        <w:rPr>
+          <w:rFonts w:ascii="Times New Roman" w:eastAsia="Times New Roman" w:hAnsi="Times New Roman" w:cs="Times New Roman"/>
+          <w:sz w:val="24"/>
+          <w:szCs w:val="24"/>
+        </w:rPr>
+      </w:pPr>
+    </w:p>
+    <w:p>
+      <w:pPr>
+        <w:spacing w:after="0" w:line="240" w:lineRule="auto"/>
+        <w:rPr>
+          <w:rFonts w:ascii="Times New Roman" w:eastAsia="Times New Roman" w:hAnsi="Times New Roman" w:cs="Times New Roman"/>
+          <w:sz w:val="24"/>
+          <w:szCs w:val="24"/>
+        </w:rPr>
+      </w:pPr>
+      <w:r>
+        <w:rPr>
+          <w:rFonts w:ascii="Times New Roman" w:eastAsia="Times New Roman" w:hAnsi="Times New Roman" w:cs="Times New Roman"/>
+          <w:sz w:val="24"/>
+          <w:szCs w:val="24"/>
+        </w:rPr>
+        <w:t>EINETRULES-1</w:t>
+      </w:r>
+      <w:r>
+        <w:rPr>
+          <w:rFonts w:ascii="Times New Roman" w:eastAsia="Times New Roman" w:hAnsi="Times New Roman" w:cs="Times New Roman"/>
+          <w:sz w:val="24"/>
+          <w:szCs w:val="24"/>
+        </w:rPr>
+        <w:t>21</w:t>
+      </w:r>
+      <w:r>
+        <w:rPr>
+          <w:rFonts w:ascii="Times New Roman" w:eastAsia="Times New Roman" w:hAnsi="Times New Roman" w:cs="Times New Roman"/>
+          <w:sz w:val="24"/>
+          <w:szCs w:val="24"/>
+        </w:rPr>
+        <w:t xml:space="preserve">:  </w:t>
+      </w:r>
+      <w:r>
+        <w:rPr>
+          <w:rFonts w:ascii="Times New Roman" w:eastAsia="Times New Roman" w:hAnsi="Times New Roman" w:cs="Times New Roman"/>
+          <w:sz w:val="24"/>
+          <w:szCs w:val="24"/>
+        </w:rPr>
+        <w:t>Case sensitivity for rules 2200072 and 2200074</w:t>
+      </w:r>
+    </w:p>
+    <w:p>
+      <w:pPr>
+        <w:spacing w:after="0" w:line="240" w:lineRule="auto"/>
+        <w:rPr>
+          <w:rFonts w:ascii="Times New Roman" w:eastAsia="Times New Roman" w:hAnsi="Times New Roman" w:cs="Times New Roman"/>
+          <w:sz w:val="24"/>
+          <w:szCs w:val="24"/>
+        </w:rPr>
+      </w:pPr>
+    </w:p>
+    <w:p>
+      <w:pPr>
+        <w:spacing w:after="0" w:line="240" w:lineRule="auto"/>
+        <w:rPr>
+          <w:rFonts w:ascii="Times New Roman" w:eastAsia="Times New Roman" w:hAnsi="Times New Roman" w:cs="Times New Roman"/>
+          <w:sz w:val="24"/>
+          <w:szCs w:val="24"/>
+        </w:rPr>
+      </w:pPr>
+      <w:r>
+        <w:rPr>
+          <w:rFonts w:ascii="Times New Roman" w:eastAsia="Times New Roman" w:hAnsi="Times New Roman" w:cs="Times New Roman"/>
+          <w:sz w:val="24"/>
+          <w:szCs w:val="24"/>
+        </w:rPr>
+        <w:t>EINETRULES-1</w:t>
+      </w:r>
+      <w:r>
+        <w:rPr>
+          <w:rFonts w:ascii="Times New Roman" w:eastAsia="Times New Roman" w:hAnsi="Times New Roman" w:cs="Times New Roman"/>
+          <w:sz w:val="24"/>
+          <w:szCs w:val="24"/>
+        </w:rPr>
+        <w:t>23</w:t>
+      </w:r>
+      <w:r>
+        <w:rPr>
+          <w:rFonts w:ascii="Times New Roman" w:eastAsia="Times New Roman" w:hAnsi="Times New Roman" w:cs="Times New Roman"/>
+          <w:sz w:val="24"/>
+          <w:szCs w:val="24"/>
+        </w:rPr>
+        <w:t xml:space="preserve">:  </w:t>
+      </w:r>
+      <w:r>
+        <w:rPr>
+          <w:rFonts w:ascii="Times New Roman" w:eastAsia="Times New Roman" w:hAnsi="Times New Roman" w:cs="Times New Roman"/>
+          <w:sz w:val="24"/>
+          <w:szCs w:val="24"/>
+        </w:rPr>
+        <w:t>Error in bookmark for rule 2200088</w:t>
+      </w:r>
+      <w:r>
+        <w:rPr>
+          <w:rFonts w:ascii="Times New Roman" w:eastAsia="Times New Roman" w:hAnsi="Times New Roman" w:cs="Times New Roman"/>
+          <w:sz w:val="24"/>
+          <w:szCs w:val="24"/>
+        </w:rPr>
+        <w:t xml:space="preserve"> and 2200072</w:t>
+      </w:r>
+      <w:r>
+        <w:rPr>
+          <w:rFonts w:ascii="Times New Roman" w:eastAsia="Times New Roman" w:hAnsi="Times New Roman" w:cs="Times New Roman"/>
+          <w:sz w:val="24"/>
+          <w:szCs w:val="24"/>
+        </w:rPr>
+        <w:t xml:space="preserve"> when there is a commentary at the line before</w:t>
+      </w:r>
     </w:p>
     <w:p>
       <w:pPr>
@@ -3213,7 +3547,7 @@
 </file>
 
 <file path=word/numbering.xml><?xml version="1.0" encoding="utf-8"?>
-<w:numbering xmlns:wpc="http://schemas.microsoft.com/office/word/2010/wordprocessingCanvas" xmlns:cx="http://schemas.microsoft.com/office/drawing/2014/chartex" xmlns:cx1="http://schemas.microsoft.com/office/drawing/2015/9/8/chartex" xmlns:cx2="http://schemas.microsoft.com/office/drawing/2015/10/21/chartex" xmlns:cx3="http://schemas.microsoft.com/office/drawing/2016/5/9/chartex" xmlns:cx4="http://schemas.microsoft.com/office/drawing/2016/5/10/chartex" xmlns:cx5="http://schemas.microsoft.com/office/drawing/2016/5/11/chartex" xmlns:cx6="http://schemas.microsoft.com/office/drawing/2016/5/12/chartex" xmlns:cx7="http://schemas.microsoft.com/office/drawing/2016/5/13/chartex" xmlns:cx8="http://schemas.microsoft.com/office/drawing/2016/5/14/chartex" xmlns:mc="http://schemas.openxmlformats.org/markup-compatibility/2006" xmlns:aink="http://schemas.microsoft.com/office/drawing/2016/ink" xmlns:am3d="http://schemas.microsoft.com/office/drawing/2017/model3d" xmlns:o="urn:schemas-microsoft-com:office:office" xmlns:oel="http://schemas.microsoft.com/office/2019/extlst" xmlns:r="http://schemas.openxmlformats.org/officeDocument/2006/relationships" xmlns:m="http://schemas.openxmlformats.org/officeDocument/2006/math" xmlns:v="urn:schemas-microsoft-com:vml" xmlns:wp14="http://schemas.microsoft.com/office/word/2010/wordprocessingDrawing" xmlns:wp="http://schemas.openxmlformats.org/drawingml/2006/wordprocessingDrawing" xmlns:w10="urn:schemas-microsoft-com:office:word" xmlns:w="http://schemas.openxmlformats.org/wordprocessingml/2006/main" xmlns:w14="http://schemas.microsoft.com/office/word/2010/wordml" xmlns:w15="http://schemas.microsoft.com/office/word/2012/wordml" xmlns:w16cex="http://schemas.microsoft.com/office/word/2018/wordml/cex" xmlns:w16cid="http://schemas.microsoft.com/office/word/2016/wordml/cid" xmlns:w16="http://schemas.microsoft.com/office/word/2018/wordml" xmlns:w16sdtdh="http://schemas.microsoft.com/office/word/2020/wordml/sdtdatahash" xmlns:w16se="http://schemas.microsoft.com/office/word/2015/wordml/symex" xmlns:wpg="http://schemas.microsoft.com/office/word/2010/wordprocessingGroup" xmlns:wpi="http://schemas.microsoft.com/office/word/2010/wordprocessingInk" xmlns:wne="http://schemas.microsoft.com/office/word/2006/wordml" xmlns:wps="http://schemas.microsoft.com/office/word/2010/wordprocessingShape" mc:Ignorable="w14 w15 w16se w16cid w16 w16cex w16sdtdh wp14">
+<w:numbering xmlns:wpc="http://schemas.microsoft.com/office/word/2010/wordprocessingCanvas" xmlns:cx="http://schemas.microsoft.com/office/drawing/2014/chartex" xmlns:cx1="http://schemas.microsoft.com/office/drawing/2015/9/8/chartex" xmlns:cx2="http://schemas.microsoft.com/office/drawing/2015/10/21/chartex" xmlns:cx3="http://schemas.microsoft.com/office/drawing/2016/5/9/chartex" xmlns:cx4="http://schemas.microsoft.com/office/drawing/2016/5/10/chartex" xmlns:cx5="http://schemas.microsoft.com/office/drawing/2016/5/11/chartex" xmlns:cx6="http://schemas.microsoft.com/office/drawing/2016/5/12/chartex" xmlns:cx7="http://schemas.microsoft.com/office/drawing/2016/5/13/chartex" xmlns:cx8="http://schemas.microsoft.com/office/drawing/2016/5/14/chartex" xmlns:mc="http://schemas.openxmlformats.org/markup-compatibility/2006" xmlns:aink="http://schemas.microsoft.com/office/drawing/2016/ink" xmlns:am3d="http://schemas.microsoft.com/office/drawing/2017/model3d" xmlns:o="urn:schemas-microsoft-com:office:office" xmlns:oel="http://schemas.microsoft.com/office/2019/extlst" xmlns:r="http://schemas.openxmlformats.org/officeDocument/2006/relationships" xmlns:m="http://schemas.openxmlformats.org/officeDocument/2006/math" xmlns:v="urn:schemas-microsoft-com:vml" xmlns:wp14="http://schemas.microsoft.com/office/word/2010/wordprocessingDrawing" xmlns:wp="http://schemas.openxmlformats.org/drawingml/2006/wordprocessingDrawing" xmlns:w10="urn:schemas-microsoft-com:office:word" xmlns:w="http://schemas.openxmlformats.org/wordprocessingml/2006/main" xmlns:w14="http://schemas.microsoft.com/office/word/2010/wordml" xmlns:w15="http://schemas.microsoft.com/office/word/2012/wordml" xmlns:w16cex="http://schemas.microsoft.com/office/word/2018/wordml/cex" xmlns:w16cid="http://schemas.microsoft.com/office/word/2016/wordml/cid" xmlns:w16="http://schemas.microsoft.com/office/word/2018/wordml" xmlns:w16du="http://schemas.microsoft.com/office/word/2023/wordml/word16du" xmlns:w16sdtdh="http://schemas.microsoft.com/office/word/2020/wordml/sdtdatahash" xmlns:w16se="http://schemas.microsoft.com/office/word/2015/wordml/symex" xmlns:wpg="http://schemas.microsoft.com/office/word/2010/wordprocessingGroup" xmlns:wpi="http://schemas.microsoft.com/office/word/2010/wordprocessingInk" xmlns:wne="http://schemas.microsoft.com/office/word/2006/wordml" xmlns:wps="http://schemas.microsoft.com/office/word/2010/wordprocessingShape" mc:Ignorable="w14 w15 w16se w16cid w16 w16cex w16sdtdh wp14">
   <w:abstractNum w:abstractNumId="0" w15:restartNumberingAfterBreak="0">
     <w:nsid w:val="6B63054F"/>
     <w:multiLevelType w:val="hybridMultilevel"/>

</xml_diff>